<commit_message>
- add endpoint get docs requirement data - add endpoint for docs rujukan
</commit_message>
<xml_diff>
--- a/VetHubAPI/wwwroot/Template/Document/SuratPersetujuanTindakan.docx
+++ b/VetHubAPI/wwwroot/Template/Document/SuratPersetujuanTindakan.docx
@@ -101,12 +101,50 @@
           <w:rFonts w:ascii="Times New Roman" w:hAnsi="Times New Roman" w:cs="Times New Roman"/>
         </w:rPr>
       </w:pPr>
-      <w:r>
-        <w:rPr>
-          <w:rFonts w:ascii="Times New Roman" w:hAnsi="Times New Roman" w:cs="Times New Roman"/>
-        </w:rPr>
-        <w:t>Dengan ini, saya :</w:t>
-      </w:r>
+      <w:proofErr w:type="spellStart"/>
+      <w:r>
+        <w:rPr>
+          <w:rFonts w:ascii="Times New Roman" w:hAnsi="Times New Roman" w:cs="Times New Roman"/>
+        </w:rPr>
+        <w:t>Dengan</w:t>
+      </w:r>
+      <w:proofErr w:type="spellEnd"/>
+      <w:r>
+        <w:rPr>
+          <w:rFonts w:ascii="Times New Roman" w:hAnsi="Times New Roman" w:cs="Times New Roman"/>
+        </w:rPr>
+        <w:t xml:space="preserve"> </w:t>
+      </w:r>
+      <w:proofErr w:type="spellStart"/>
+      <w:r>
+        <w:rPr>
+          <w:rFonts w:ascii="Times New Roman" w:hAnsi="Times New Roman" w:cs="Times New Roman"/>
+        </w:rPr>
+        <w:t>ini</w:t>
+      </w:r>
+      <w:proofErr w:type="spellEnd"/>
+      <w:r>
+        <w:rPr>
+          <w:rFonts w:ascii="Times New Roman" w:hAnsi="Times New Roman" w:cs="Times New Roman"/>
+        </w:rPr>
+        <w:t xml:space="preserve">, </w:t>
+      </w:r>
+      <w:proofErr w:type="spellStart"/>
+      <w:proofErr w:type="gramStart"/>
+      <w:r>
+        <w:rPr>
+          <w:rFonts w:ascii="Times New Roman" w:hAnsi="Times New Roman" w:cs="Times New Roman"/>
+        </w:rPr>
+        <w:t>saya</w:t>
+      </w:r>
+      <w:proofErr w:type="spellEnd"/>
+      <w:r>
+        <w:rPr>
+          <w:rFonts w:ascii="Times New Roman" w:hAnsi="Times New Roman" w:cs="Times New Roman"/>
+        </w:rPr>
+        <w:t xml:space="preserve"> :</w:t>
+      </w:r>
+      <w:proofErr w:type="gramEnd"/>
     </w:p>
     <w:p>
       <w:pPr>
@@ -144,7 +182,21 @@
         <w:rPr>
           <w:rFonts w:ascii="Times New Roman" w:hAnsi="Times New Roman" w:cs="Times New Roman"/>
         </w:rPr>
-        <w:t xml:space="preserve"> {owner_name}</w:t>
+        <w:t xml:space="preserve"> {</w:t>
+      </w:r>
+      <w:proofErr w:type="spellStart"/>
+      <w:r>
+        <w:rPr>
+          <w:rFonts w:ascii="Times New Roman" w:hAnsi="Times New Roman" w:cs="Times New Roman"/>
+        </w:rPr>
+        <w:t>owner_name</w:t>
+      </w:r>
+      <w:proofErr w:type="spellEnd"/>
+      <w:r>
+        <w:rPr>
+          <w:rFonts w:ascii="Times New Roman" w:hAnsi="Times New Roman" w:cs="Times New Roman"/>
+        </w:rPr>
+        <w:t>}</w:t>
       </w:r>
     </w:p>
     <w:p>
@@ -183,7 +235,21 @@
         <w:rPr>
           <w:rFonts w:ascii="Times New Roman" w:hAnsi="Times New Roman" w:cs="Times New Roman"/>
         </w:rPr>
-        <w:t xml:space="preserve"> {owner_address}</w:t>
+        <w:t xml:space="preserve"> {</w:t>
+      </w:r>
+      <w:proofErr w:type="spellStart"/>
+      <w:r>
+        <w:rPr>
+          <w:rFonts w:ascii="Times New Roman" w:hAnsi="Times New Roman" w:cs="Times New Roman"/>
+        </w:rPr>
+        <w:t>owner_address</w:t>
+      </w:r>
+      <w:proofErr w:type="spellEnd"/>
+      <w:r>
+        <w:rPr>
+          <w:rFonts w:ascii="Times New Roman" w:hAnsi="Times New Roman" w:cs="Times New Roman"/>
+        </w:rPr>
+        <w:t>}</w:t>
       </w:r>
     </w:p>
     <w:p>
@@ -215,7 +281,21 @@
         <w:rPr>
           <w:rFonts w:ascii="Times New Roman" w:hAnsi="Times New Roman" w:cs="Times New Roman"/>
         </w:rPr>
-        <w:t>: {owner_phone}</w:t>
+        <w:t>: {</w:t>
+      </w:r>
+      <w:proofErr w:type="spellStart"/>
+      <w:r>
+        <w:rPr>
+          <w:rFonts w:ascii="Times New Roman" w:hAnsi="Times New Roman" w:cs="Times New Roman"/>
+        </w:rPr>
+        <w:t>owner_phone</w:t>
+      </w:r>
+      <w:proofErr w:type="spellEnd"/>
+      <w:r>
+        <w:rPr>
+          <w:rFonts w:ascii="Times New Roman" w:hAnsi="Times New Roman" w:cs="Times New Roman"/>
+        </w:rPr>
+        <w:t>}</w:t>
       </w:r>
     </w:p>
     <w:p>
@@ -229,7 +309,21 @@
         <w:rPr>
           <w:rFonts w:ascii="Times New Roman" w:hAnsi="Times New Roman" w:cs="Times New Roman"/>
         </w:rPr>
-        <w:t>No. Identitas/KTP</w:t>
+        <w:t xml:space="preserve">No. </w:t>
+      </w:r>
+      <w:proofErr w:type="spellStart"/>
+      <w:r>
+        <w:rPr>
+          <w:rFonts w:ascii="Times New Roman" w:hAnsi="Times New Roman" w:cs="Times New Roman"/>
+        </w:rPr>
+        <w:t>Identitas</w:t>
+      </w:r>
+      <w:proofErr w:type="spellEnd"/>
+      <w:r>
+        <w:rPr>
+          <w:rFonts w:ascii="Times New Roman" w:hAnsi="Times New Roman" w:cs="Times New Roman"/>
+        </w:rPr>
+        <w:t>/KTP</w:t>
       </w:r>
       <w:r>
         <w:rPr>
@@ -242,7 +336,21 @@
         <w:rPr>
           <w:rFonts w:ascii="Times New Roman" w:hAnsi="Times New Roman" w:cs="Times New Roman"/>
         </w:rPr>
-        <w:t xml:space="preserve"> {owner_id_number}</w:t>
+        <w:t xml:space="preserve"> {</w:t>
+      </w:r>
+      <w:proofErr w:type="spellStart"/>
+      <w:r>
+        <w:rPr>
+          <w:rFonts w:ascii="Times New Roman" w:hAnsi="Times New Roman" w:cs="Times New Roman"/>
+        </w:rPr>
+        <w:t>owner_id_number</w:t>
+      </w:r>
+      <w:proofErr w:type="spellEnd"/>
+      <w:r>
+        <w:rPr>
+          <w:rFonts w:ascii="Times New Roman" w:hAnsi="Times New Roman" w:cs="Times New Roman"/>
+        </w:rPr>
+        <w:t>}</w:t>
       </w:r>
     </w:p>
     <w:p>
@@ -252,12 +360,162 @@
           <w:rFonts w:ascii="Times New Roman" w:hAnsi="Times New Roman" w:cs="Times New Roman"/>
         </w:rPr>
       </w:pPr>
-      <w:r>
-        <w:rPr>
-          <w:rFonts w:ascii="Times New Roman" w:hAnsi="Times New Roman" w:cs="Times New Roman"/>
-        </w:rPr>
-        <w:t>Menyatakan sebagai (*pemilik/pengantar yang diberi kuasa oleh pemilik hewan) Hewan dengan data sebagai berikut :</w:t>
-      </w:r>
+      <w:proofErr w:type="spellStart"/>
+      <w:r>
+        <w:rPr>
+          <w:rFonts w:ascii="Times New Roman" w:hAnsi="Times New Roman" w:cs="Times New Roman"/>
+        </w:rPr>
+        <w:t>Menyatakan</w:t>
+      </w:r>
+      <w:proofErr w:type="spellEnd"/>
+      <w:r>
+        <w:rPr>
+          <w:rFonts w:ascii="Times New Roman" w:hAnsi="Times New Roman" w:cs="Times New Roman"/>
+        </w:rPr>
+        <w:t xml:space="preserve"> </w:t>
+      </w:r>
+      <w:proofErr w:type="spellStart"/>
+      <w:r>
+        <w:rPr>
+          <w:rFonts w:ascii="Times New Roman" w:hAnsi="Times New Roman" w:cs="Times New Roman"/>
+        </w:rPr>
+        <w:t>sebagai</w:t>
+      </w:r>
+      <w:proofErr w:type="spellEnd"/>
+      <w:r>
+        <w:rPr>
+          <w:rFonts w:ascii="Times New Roman" w:hAnsi="Times New Roman" w:cs="Times New Roman"/>
+        </w:rPr>
+        <w:t xml:space="preserve"> (*</w:t>
+      </w:r>
+      <w:proofErr w:type="spellStart"/>
+      <w:r>
+        <w:rPr>
+          <w:rFonts w:ascii="Times New Roman" w:hAnsi="Times New Roman" w:cs="Times New Roman"/>
+        </w:rPr>
+        <w:t>pemilik</w:t>
+      </w:r>
+      <w:proofErr w:type="spellEnd"/>
+      <w:r>
+        <w:rPr>
+          <w:rFonts w:ascii="Times New Roman" w:hAnsi="Times New Roman" w:cs="Times New Roman"/>
+        </w:rPr>
+        <w:t>/</w:t>
+      </w:r>
+      <w:proofErr w:type="spellStart"/>
+      <w:r>
+        <w:rPr>
+          <w:rFonts w:ascii="Times New Roman" w:hAnsi="Times New Roman" w:cs="Times New Roman"/>
+        </w:rPr>
+        <w:t>pengantar</w:t>
+      </w:r>
+      <w:proofErr w:type="spellEnd"/>
+      <w:r>
+        <w:rPr>
+          <w:rFonts w:ascii="Times New Roman" w:hAnsi="Times New Roman" w:cs="Times New Roman"/>
+        </w:rPr>
+        <w:t xml:space="preserve"> yang </w:t>
+      </w:r>
+      <w:proofErr w:type="spellStart"/>
+      <w:r>
+        <w:rPr>
+          <w:rFonts w:ascii="Times New Roman" w:hAnsi="Times New Roman" w:cs="Times New Roman"/>
+        </w:rPr>
+        <w:t>diberi</w:t>
+      </w:r>
+      <w:proofErr w:type="spellEnd"/>
+      <w:r>
+        <w:rPr>
+          <w:rFonts w:ascii="Times New Roman" w:hAnsi="Times New Roman" w:cs="Times New Roman"/>
+        </w:rPr>
+        <w:t xml:space="preserve"> </w:t>
+      </w:r>
+      <w:proofErr w:type="spellStart"/>
+      <w:r>
+        <w:rPr>
+          <w:rFonts w:ascii="Times New Roman" w:hAnsi="Times New Roman" w:cs="Times New Roman"/>
+        </w:rPr>
+        <w:t>kuasa</w:t>
+      </w:r>
+      <w:proofErr w:type="spellEnd"/>
+      <w:r>
+        <w:rPr>
+          <w:rFonts w:ascii="Times New Roman" w:hAnsi="Times New Roman" w:cs="Times New Roman"/>
+        </w:rPr>
+        <w:t xml:space="preserve"> oleh </w:t>
+      </w:r>
+      <w:proofErr w:type="spellStart"/>
+      <w:r>
+        <w:rPr>
+          <w:rFonts w:ascii="Times New Roman" w:hAnsi="Times New Roman" w:cs="Times New Roman"/>
+        </w:rPr>
+        <w:t>pemilik</w:t>
+      </w:r>
+      <w:proofErr w:type="spellEnd"/>
+      <w:r>
+        <w:rPr>
+          <w:rFonts w:ascii="Times New Roman" w:hAnsi="Times New Roman" w:cs="Times New Roman"/>
+        </w:rPr>
+        <w:t xml:space="preserve"> </w:t>
+      </w:r>
+      <w:proofErr w:type="spellStart"/>
+      <w:r>
+        <w:rPr>
+          <w:rFonts w:ascii="Times New Roman" w:hAnsi="Times New Roman" w:cs="Times New Roman"/>
+        </w:rPr>
+        <w:t>hewan</w:t>
+      </w:r>
+      <w:proofErr w:type="spellEnd"/>
+      <w:r>
+        <w:rPr>
+          <w:rFonts w:ascii="Times New Roman" w:hAnsi="Times New Roman" w:cs="Times New Roman"/>
+        </w:rPr>
+        <w:t xml:space="preserve">) Hewan </w:t>
+      </w:r>
+      <w:proofErr w:type="spellStart"/>
+      <w:r>
+        <w:rPr>
+          <w:rFonts w:ascii="Times New Roman" w:hAnsi="Times New Roman" w:cs="Times New Roman"/>
+        </w:rPr>
+        <w:t>dengan</w:t>
+      </w:r>
+      <w:proofErr w:type="spellEnd"/>
+      <w:r>
+        <w:rPr>
+          <w:rFonts w:ascii="Times New Roman" w:hAnsi="Times New Roman" w:cs="Times New Roman"/>
+        </w:rPr>
+        <w:t xml:space="preserve"> data </w:t>
+      </w:r>
+      <w:proofErr w:type="spellStart"/>
+      <w:r>
+        <w:rPr>
+          <w:rFonts w:ascii="Times New Roman" w:hAnsi="Times New Roman" w:cs="Times New Roman"/>
+        </w:rPr>
+        <w:t>sebagai</w:t>
+      </w:r>
+      <w:proofErr w:type="spellEnd"/>
+      <w:r>
+        <w:rPr>
+          <w:rFonts w:ascii="Times New Roman" w:hAnsi="Times New Roman" w:cs="Times New Roman"/>
+        </w:rPr>
+        <w:t xml:space="preserve"> </w:t>
+      </w:r>
+      <w:proofErr w:type="spellStart"/>
+      <w:proofErr w:type="gramStart"/>
+      <w:r>
+        <w:rPr>
+          <w:rFonts w:ascii="Times New Roman" w:hAnsi="Times New Roman" w:cs="Times New Roman"/>
+        </w:rPr>
+        <w:t>berikut</w:t>
+      </w:r>
+      <w:proofErr w:type="spellEnd"/>
+      <w:r>
+        <w:rPr>
+          <w:rFonts w:ascii="Times New Roman" w:hAnsi="Times New Roman" w:cs="Times New Roman"/>
+        </w:rPr>
+        <w:t xml:space="preserve"> :</w:t>
+      </w:r>
+      <w:proofErr w:type="gramEnd"/>
     </w:p>
     <w:tbl>
       <w:tblPr>
@@ -281,17 +539,22 @@
         <w:tc>
           <w:tcPr>
             <w:tcW w:w="1555" w:type="dxa"/>
+            <w:vAlign w:val="center"/>
           </w:tcPr>
           <w:p>
             <w:pPr>
               <w:jc w:val="center"/>
               <w:rPr>
                 <w:rFonts w:ascii="Times New Roman" w:hAnsi="Times New Roman" w:cs="Times New Roman"/>
+                <w:b/>
+                <w:bCs/>
               </w:rPr>
             </w:pPr>
             <w:r>
               <w:rPr>
                 <w:rFonts w:ascii="Times New Roman" w:hAnsi="Times New Roman" w:cs="Times New Roman"/>
+                <w:b/>
+                <w:bCs/>
               </w:rPr>
               <w:t>Nama Hewan</w:t>
             </w:r>
@@ -300,17 +563,22 @@
         <w:tc>
           <w:tcPr>
             <w:tcW w:w="1701" w:type="dxa"/>
+            <w:vAlign w:val="center"/>
           </w:tcPr>
           <w:p>
             <w:pPr>
               <w:jc w:val="center"/>
               <w:rPr>
                 <w:rFonts w:ascii="Times New Roman" w:hAnsi="Times New Roman" w:cs="Times New Roman"/>
+                <w:b/>
+                <w:bCs/>
               </w:rPr>
             </w:pPr>
             <w:r>
               <w:rPr>
                 <w:rFonts w:ascii="Times New Roman" w:hAnsi="Times New Roman" w:cs="Times New Roman"/>
+                <w:b/>
+                <w:bCs/>
               </w:rPr>
               <w:t>Jenis Hewan</w:t>
             </w:r>
@@ -326,11 +594,15 @@
               <w:jc w:val="center"/>
               <w:rPr>
                 <w:rFonts w:ascii="Times New Roman" w:hAnsi="Times New Roman" w:cs="Times New Roman"/>
+                <w:b/>
+                <w:bCs/>
               </w:rPr>
             </w:pPr>
             <w:r>
               <w:rPr>
                 <w:rFonts w:ascii="Times New Roman" w:hAnsi="Times New Roman" w:cs="Times New Roman"/>
+                <w:b/>
+                <w:bCs/>
               </w:rPr>
               <w:t>Ras</w:t>
             </w:r>
@@ -339,55 +611,90 @@
         <w:tc>
           <w:tcPr>
             <w:tcW w:w="1559" w:type="dxa"/>
+            <w:vAlign w:val="center"/>
           </w:tcPr>
           <w:p>
             <w:pPr>
               <w:jc w:val="center"/>
               <w:rPr>
                 <w:rFonts w:ascii="Times New Roman" w:hAnsi="Times New Roman" w:cs="Times New Roman"/>
+                <w:b/>
+                <w:bCs/>
               </w:rPr>
             </w:pPr>
             <w:r>
               <w:rPr>
                 <w:rFonts w:ascii="Times New Roman" w:hAnsi="Times New Roman" w:cs="Times New Roman"/>
-              </w:rPr>
-              <w:t>Jenis Kelamin</w:t>
+                <w:b/>
+                <w:bCs/>
+              </w:rPr>
+              <w:t xml:space="preserve">Jenis </w:t>
             </w:r>
+            <w:proofErr w:type="spellStart"/>
+            <w:r>
+              <w:rPr>
+                <w:rFonts w:ascii="Times New Roman" w:hAnsi="Times New Roman" w:cs="Times New Roman"/>
+                <w:b/>
+                <w:bCs/>
+              </w:rPr>
+              <w:t>Kelamin</w:t>
+            </w:r>
+            <w:proofErr w:type="spellEnd"/>
           </w:p>
         </w:tc>
         <w:tc>
           <w:tcPr>
             <w:tcW w:w="1843" w:type="dxa"/>
+            <w:vAlign w:val="center"/>
           </w:tcPr>
           <w:p>
             <w:pPr>
               <w:jc w:val="center"/>
               <w:rPr>
                 <w:rFonts w:ascii="Times New Roman" w:hAnsi="Times New Roman" w:cs="Times New Roman"/>
+                <w:b/>
+                <w:bCs/>
               </w:rPr>
             </w:pPr>
+            <w:proofErr w:type="spellStart"/>
             <w:r>
               <w:rPr>
                 <w:rFonts w:ascii="Times New Roman" w:hAnsi="Times New Roman" w:cs="Times New Roman"/>
-              </w:rPr>
-              <w:t>Usia dan Warna</w:t>
+                <w:b/>
+                <w:bCs/>
+              </w:rPr>
+              <w:t>Usia</w:t>
+            </w:r>
+            <w:proofErr w:type="spellEnd"/>
+            <w:r>
+              <w:rPr>
+                <w:rFonts w:ascii="Times New Roman" w:hAnsi="Times New Roman" w:cs="Times New Roman"/>
+                <w:b/>
+                <w:bCs/>
+              </w:rPr>
+              <w:t xml:space="preserve"> dan Warna</w:t>
             </w:r>
           </w:p>
         </w:tc>
         <w:tc>
           <w:tcPr>
             <w:tcW w:w="1275" w:type="dxa"/>
+            <w:vAlign w:val="center"/>
           </w:tcPr>
           <w:p>
             <w:pPr>
               <w:jc w:val="center"/>
               <w:rPr>
                 <w:rFonts w:ascii="Times New Roman" w:hAnsi="Times New Roman" w:cs="Times New Roman"/>
+                <w:b/>
+                <w:bCs/>
               </w:rPr>
             </w:pPr>
             <w:r>
               <w:rPr>
                 <w:rFonts w:ascii="Times New Roman" w:hAnsi="Times New Roman" w:cs="Times New Roman"/>
+                <w:b/>
+                <w:bCs/>
               </w:rPr>
               <w:t>Berat Badan</w:t>
             </w:r>
@@ -396,20 +703,45 @@
         <w:tc>
           <w:tcPr>
             <w:tcW w:w="1418" w:type="dxa"/>
+            <w:vAlign w:val="center"/>
           </w:tcPr>
           <w:p>
             <w:pPr>
               <w:jc w:val="center"/>
               <w:rPr>
                 <w:rFonts w:ascii="Times New Roman" w:hAnsi="Times New Roman" w:cs="Times New Roman"/>
+                <w:b/>
+                <w:bCs/>
               </w:rPr>
             </w:pPr>
+            <w:proofErr w:type="spellStart"/>
             <w:r>
               <w:rPr>
                 <w:rFonts w:ascii="Times New Roman" w:hAnsi="Times New Roman" w:cs="Times New Roman"/>
-              </w:rPr>
-              <w:t>Suhu Tubuh</w:t>
+                <w:b/>
+                <w:bCs/>
+              </w:rPr>
+              <w:t>Suhu</w:t>
             </w:r>
+            <w:proofErr w:type="spellEnd"/>
+            <w:r>
+              <w:rPr>
+                <w:rFonts w:ascii="Times New Roman" w:hAnsi="Times New Roman" w:cs="Times New Roman"/>
+                <w:b/>
+                <w:bCs/>
+              </w:rPr>
+              <w:t xml:space="preserve"> </w:t>
+            </w:r>
+            <w:proofErr w:type="spellStart"/>
+            <w:r>
+              <w:rPr>
+                <w:rFonts w:ascii="Times New Roman" w:hAnsi="Times New Roman" w:cs="Times New Roman"/>
+                <w:b/>
+                <w:bCs/>
+              </w:rPr>
+              <w:t>Tubuh</w:t>
+            </w:r>
+            <w:proofErr w:type="spellEnd"/>
           </w:p>
         </w:tc>
       </w:tr>
@@ -499,13 +831,2578 @@
           </w:p>
         </w:tc>
       </w:tr>
+    </w:tbl>
+    <w:p>
+      <w:pPr>
+        <w:spacing w:line="240" w:lineRule="auto"/>
+        <w:rPr>
+          <w:rFonts w:ascii="Times New Roman" w:hAnsi="Times New Roman" w:cs="Times New Roman"/>
+        </w:rPr>
+      </w:pPr>
+    </w:p>
+    <w:p>
+      <w:pPr>
+        <w:spacing w:line="240" w:lineRule="auto"/>
+        <w:rPr>
+          <w:rFonts w:ascii="Times New Roman" w:hAnsi="Times New Roman" w:cs="Times New Roman"/>
+        </w:rPr>
+      </w:pPr>
+      <w:proofErr w:type="spellStart"/>
+      <w:r>
+        <w:rPr>
+          <w:rFonts w:ascii="Times New Roman" w:hAnsi="Times New Roman" w:cs="Times New Roman"/>
+        </w:rPr>
+        <w:t>Berdasarkan</w:t>
+      </w:r>
+      <w:proofErr w:type="spellEnd"/>
+      <w:r>
+        <w:rPr>
+          <w:rFonts w:ascii="Times New Roman" w:hAnsi="Times New Roman" w:cs="Times New Roman"/>
+        </w:rPr>
+        <w:t xml:space="preserve"> </w:t>
+      </w:r>
+      <w:proofErr w:type="spellStart"/>
+      <w:r>
+        <w:rPr>
+          <w:rFonts w:ascii="Times New Roman" w:hAnsi="Times New Roman" w:cs="Times New Roman"/>
+        </w:rPr>
+        <w:t>hasil</w:t>
+      </w:r>
+      <w:proofErr w:type="spellEnd"/>
+      <w:r>
+        <w:rPr>
+          <w:rFonts w:ascii="Times New Roman" w:hAnsi="Times New Roman" w:cs="Times New Roman"/>
+        </w:rPr>
+        <w:t xml:space="preserve"> </w:t>
+      </w:r>
+      <w:proofErr w:type="spellStart"/>
+      <w:r>
+        <w:rPr>
+          <w:rFonts w:ascii="Times New Roman" w:hAnsi="Times New Roman" w:cs="Times New Roman"/>
+        </w:rPr>
+        <w:t>pemeriksaan</w:t>
+      </w:r>
+      <w:proofErr w:type="spellEnd"/>
+      <w:r>
+        <w:rPr>
+          <w:rFonts w:ascii="Times New Roman" w:hAnsi="Times New Roman" w:cs="Times New Roman"/>
+        </w:rPr>
+        <w:t xml:space="preserve"> yang </w:t>
+      </w:r>
+      <w:proofErr w:type="spellStart"/>
+      <w:r>
+        <w:rPr>
+          <w:rFonts w:ascii="Times New Roman" w:hAnsi="Times New Roman" w:cs="Times New Roman"/>
+        </w:rPr>
+        <w:t>dilakukan</w:t>
+      </w:r>
+      <w:proofErr w:type="spellEnd"/>
+      <w:r>
+        <w:rPr>
+          <w:rFonts w:ascii="Times New Roman" w:hAnsi="Times New Roman" w:cs="Times New Roman"/>
+        </w:rPr>
+        <w:t xml:space="preserve"> oleh </w:t>
+      </w:r>
+      <w:proofErr w:type="spellStart"/>
+      <w:r>
+        <w:rPr>
+          <w:rFonts w:ascii="Times New Roman" w:hAnsi="Times New Roman" w:cs="Times New Roman"/>
+        </w:rPr>
+        <w:t>dokter</w:t>
+      </w:r>
+      <w:proofErr w:type="spellEnd"/>
+      <w:r>
+        <w:rPr>
+          <w:rFonts w:ascii="Times New Roman" w:hAnsi="Times New Roman" w:cs="Times New Roman"/>
+        </w:rPr>
+        <w:t xml:space="preserve"> </w:t>
+      </w:r>
+      <w:proofErr w:type="spellStart"/>
+      <w:r>
+        <w:rPr>
+          <w:rFonts w:ascii="Times New Roman" w:hAnsi="Times New Roman" w:cs="Times New Roman"/>
+        </w:rPr>
+        <w:t>hewan</w:t>
+      </w:r>
+      <w:proofErr w:type="spellEnd"/>
+      <w:r>
+        <w:rPr>
+          <w:rFonts w:ascii="Times New Roman" w:hAnsi="Times New Roman" w:cs="Times New Roman"/>
+        </w:rPr>
+        <w:t xml:space="preserve"> </w:t>
+      </w:r>
+      <w:proofErr w:type="spellStart"/>
+      <w:r>
+        <w:rPr>
+          <w:rFonts w:ascii="Times New Roman" w:hAnsi="Times New Roman" w:cs="Times New Roman"/>
+        </w:rPr>
+        <w:t>praktek</w:t>
+      </w:r>
+      <w:proofErr w:type="spellEnd"/>
+      <w:r>
+        <w:rPr>
+          <w:rFonts w:ascii="Times New Roman" w:hAnsi="Times New Roman" w:cs="Times New Roman"/>
+        </w:rPr>
+        <w:t xml:space="preserve"> yang </w:t>
+      </w:r>
+      <w:proofErr w:type="spellStart"/>
+      <w:r>
+        <w:rPr>
+          <w:rFonts w:ascii="Times New Roman" w:hAnsi="Times New Roman" w:cs="Times New Roman"/>
+        </w:rPr>
+        <w:t>bertugas</w:t>
+      </w:r>
+      <w:proofErr w:type="spellEnd"/>
+      <w:r>
+        <w:rPr>
+          <w:rFonts w:ascii="Times New Roman" w:hAnsi="Times New Roman" w:cs="Times New Roman"/>
+        </w:rPr>
+        <w:t xml:space="preserve"> </w:t>
+      </w:r>
+      <w:proofErr w:type="spellStart"/>
+      <w:r>
+        <w:rPr>
+          <w:rFonts w:ascii="Times New Roman" w:hAnsi="Times New Roman" w:cs="Times New Roman"/>
+        </w:rPr>
+        <w:t>menunjukan</w:t>
+      </w:r>
+      <w:proofErr w:type="spellEnd"/>
+      <w:r>
+        <w:rPr>
+          <w:rFonts w:ascii="Times New Roman" w:hAnsi="Times New Roman" w:cs="Times New Roman"/>
+        </w:rPr>
+        <w:t xml:space="preserve"> </w:t>
+      </w:r>
+      <w:proofErr w:type="spellStart"/>
+      <w:r>
+        <w:rPr>
+          <w:rFonts w:ascii="Times New Roman" w:hAnsi="Times New Roman" w:cs="Times New Roman"/>
+        </w:rPr>
+        <w:t>bahwa</w:t>
+      </w:r>
+      <w:proofErr w:type="spellEnd"/>
+      <w:r>
+        <w:rPr>
+          <w:rFonts w:ascii="Times New Roman" w:hAnsi="Times New Roman" w:cs="Times New Roman"/>
+        </w:rPr>
+        <w:t xml:space="preserve"> </w:t>
+      </w:r>
+    </w:p>
+    <w:p>
+      <w:pPr>
+        <w:spacing w:line="240" w:lineRule="auto"/>
+        <w:rPr>
+          <w:rFonts w:ascii="Times New Roman" w:hAnsi="Times New Roman" w:cs="Times New Roman"/>
+        </w:rPr>
+      </w:pPr>
+      <w:r>
+        <w:rPr>
+          <w:rFonts w:ascii="Times New Roman" w:hAnsi="Times New Roman" w:cs="Times New Roman"/>
+        </w:rPr>
+        <w:t>{</w:t>
+      </w:r>
+      <w:proofErr w:type="spellStart"/>
+      <w:r>
+        <w:rPr>
+          <w:rFonts w:ascii="Times New Roman" w:hAnsi="Times New Roman" w:cs="Times New Roman"/>
+        </w:rPr>
+        <w:t>vet_note</w:t>
+      </w:r>
+      <w:proofErr w:type="spellEnd"/>
+      <w:r>
+        <w:rPr>
+          <w:rFonts w:ascii="Times New Roman" w:hAnsi="Times New Roman" w:cs="Times New Roman"/>
+        </w:rPr>
+        <w:t>}</w:t>
+      </w:r>
+    </w:p>
+    <w:p>
+      <w:pPr>
+        <w:spacing w:line="240" w:lineRule="auto"/>
+        <w:rPr>
+          <w:rFonts w:ascii="Times New Roman" w:hAnsi="Times New Roman" w:cs="Times New Roman"/>
+        </w:rPr>
+      </w:pPr>
+      <w:r>
+        <w:rPr>
+          <w:rFonts w:ascii="Times New Roman" w:hAnsi="Times New Roman" w:cs="Times New Roman"/>
+        </w:rPr>
+        <w:t xml:space="preserve">Maka, </w:t>
+      </w:r>
+      <w:proofErr w:type="spellStart"/>
+      <w:r>
+        <w:rPr>
+          <w:rFonts w:ascii="Times New Roman" w:hAnsi="Times New Roman" w:cs="Times New Roman"/>
+        </w:rPr>
+        <w:t>hewan</w:t>
+      </w:r>
+      <w:proofErr w:type="spellEnd"/>
+      <w:r>
+        <w:rPr>
+          <w:rFonts w:ascii="Times New Roman" w:hAnsi="Times New Roman" w:cs="Times New Roman"/>
+        </w:rPr>
+        <w:t xml:space="preserve"> </w:t>
+      </w:r>
+      <w:proofErr w:type="spellStart"/>
+      <w:r>
+        <w:rPr>
+          <w:rFonts w:ascii="Times New Roman" w:hAnsi="Times New Roman" w:cs="Times New Roman"/>
+        </w:rPr>
+        <w:t>tersebut</w:t>
+      </w:r>
+      <w:proofErr w:type="spellEnd"/>
+      <w:r>
+        <w:rPr>
+          <w:rFonts w:ascii="Times New Roman" w:hAnsi="Times New Roman" w:cs="Times New Roman"/>
+        </w:rPr>
+        <w:t xml:space="preserve"> </w:t>
+      </w:r>
+      <w:proofErr w:type="spellStart"/>
+      <w:r>
+        <w:rPr>
+          <w:rFonts w:ascii="Times New Roman" w:hAnsi="Times New Roman" w:cs="Times New Roman"/>
+        </w:rPr>
+        <w:t>didiagnosa</w:t>
+      </w:r>
+      <w:proofErr w:type="spellEnd"/>
+      <w:r>
+        <w:rPr>
+          <w:rFonts w:ascii="Times New Roman" w:hAnsi="Times New Roman" w:cs="Times New Roman"/>
+        </w:rPr>
+        <w:t xml:space="preserve"> </w:t>
+      </w:r>
+      <w:proofErr w:type="spellStart"/>
+      <w:r>
+        <w:rPr>
+          <w:rFonts w:ascii="Times New Roman" w:hAnsi="Times New Roman" w:cs="Times New Roman"/>
+        </w:rPr>
+        <w:t>sementara</w:t>
+      </w:r>
+      <w:proofErr w:type="spellEnd"/>
+      <w:r>
+        <w:rPr>
+          <w:rFonts w:ascii="Times New Roman" w:hAnsi="Times New Roman" w:cs="Times New Roman"/>
+        </w:rPr>
+        <w:t xml:space="preserve"> </w:t>
+      </w:r>
+      <w:proofErr w:type="spellStart"/>
+      <w:r>
+        <w:rPr>
+          <w:rFonts w:ascii="Times New Roman" w:hAnsi="Times New Roman" w:cs="Times New Roman"/>
+        </w:rPr>
+        <w:t>menderita</w:t>
+      </w:r>
+      <w:proofErr w:type="spellEnd"/>
+      <w:r>
+        <w:rPr>
+          <w:rFonts w:ascii="Times New Roman" w:hAnsi="Times New Roman" w:cs="Times New Roman"/>
+        </w:rPr>
+        <w:t xml:space="preserve"> </w:t>
+      </w:r>
+      <w:proofErr w:type="spellStart"/>
+      <w:proofErr w:type="gramStart"/>
+      <w:r>
+        <w:rPr>
+          <w:rFonts w:ascii="Times New Roman" w:hAnsi="Times New Roman" w:cs="Times New Roman"/>
+        </w:rPr>
+        <w:t>penyakit</w:t>
+      </w:r>
+      <w:proofErr w:type="spellEnd"/>
+      <w:r>
+        <w:rPr>
+          <w:rFonts w:ascii="Times New Roman" w:hAnsi="Times New Roman" w:cs="Times New Roman"/>
+        </w:rPr>
+        <w:t>{</w:t>
+      </w:r>
+      <w:proofErr w:type="spellStart"/>
+      <w:proofErr w:type="gramEnd"/>
+      <w:r>
+        <w:rPr>
+          <w:rFonts w:ascii="Times New Roman" w:hAnsi="Times New Roman" w:cs="Times New Roman"/>
+        </w:rPr>
+        <w:t>BULLET_diagnose</w:t>
+      </w:r>
+      <w:proofErr w:type="spellEnd"/>
+      <w:r>
+        <w:rPr>
+          <w:rFonts w:ascii="Times New Roman" w:hAnsi="Times New Roman" w:cs="Times New Roman"/>
+        </w:rPr>
+        <w:t>}</w:t>
+      </w:r>
+    </w:p>
+    <w:p>
+      <w:pPr>
+        <w:spacing w:line="240" w:lineRule="auto"/>
+        <w:jc w:val="both"/>
+        <w:rPr>
+          <w:rFonts w:ascii="Times New Roman" w:hAnsi="Times New Roman" w:cs="Times New Roman"/>
+        </w:rPr>
+      </w:pPr>
+      <w:r>
+        <w:rPr>
+          <w:rFonts w:ascii="Times New Roman" w:hAnsi="Times New Roman" w:cs="Times New Roman"/>
+        </w:rPr>
+        <w:t xml:space="preserve">Saya </w:t>
+      </w:r>
+      <w:proofErr w:type="spellStart"/>
+      <w:r>
+        <w:rPr>
+          <w:rFonts w:ascii="Times New Roman" w:hAnsi="Times New Roman" w:cs="Times New Roman"/>
+        </w:rPr>
+        <w:t>selaku</w:t>
+      </w:r>
+      <w:proofErr w:type="spellEnd"/>
+      <w:r>
+        <w:rPr>
+          <w:rFonts w:ascii="Times New Roman" w:hAnsi="Times New Roman" w:cs="Times New Roman"/>
+        </w:rPr>
+        <w:t xml:space="preserve"> (*</w:t>
+      </w:r>
+      <w:proofErr w:type="spellStart"/>
+      <w:r>
+        <w:rPr>
+          <w:rFonts w:ascii="Times New Roman" w:hAnsi="Times New Roman" w:cs="Times New Roman"/>
+        </w:rPr>
+        <w:t>pemilik</w:t>
+      </w:r>
+      <w:proofErr w:type="spellEnd"/>
+      <w:r>
+        <w:rPr>
+          <w:rFonts w:ascii="Times New Roman" w:hAnsi="Times New Roman" w:cs="Times New Roman"/>
+        </w:rPr>
+        <w:t>/</w:t>
+      </w:r>
+      <w:proofErr w:type="spellStart"/>
+      <w:r>
+        <w:rPr>
+          <w:rFonts w:ascii="Times New Roman" w:hAnsi="Times New Roman" w:cs="Times New Roman"/>
+        </w:rPr>
+        <w:t>pengantar</w:t>
+      </w:r>
+      <w:proofErr w:type="spellEnd"/>
+      <w:r>
+        <w:rPr>
+          <w:rFonts w:ascii="Times New Roman" w:hAnsi="Times New Roman" w:cs="Times New Roman"/>
+        </w:rPr>
+        <w:t xml:space="preserve"> yang </w:t>
+      </w:r>
+      <w:proofErr w:type="spellStart"/>
+      <w:r>
+        <w:rPr>
+          <w:rFonts w:ascii="Times New Roman" w:hAnsi="Times New Roman" w:cs="Times New Roman"/>
+        </w:rPr>
+        <w:t>diberi</w:t>
+      </w:r>
+      <w:proofErr w:type="spellEnd"/>
+      <w:r>
+        <w:rPr>
+          <w:rFonts w:ascii="Times New Roman" w:hAnsi="Times New Roman" w:cs="Times New Roman"/>
+        </w:rPr>
+        <w:t xml:space="preserve"> </w:t>
+      </w:r>
+      <w:proofErr w:type="spellStart"/>
+      <w:r>
+        <w:rPr>
+          <w:rFonts w:ascii="Times New Roman" w:hAnsi="Times New Roman" w:cs="Times New Roman"/>
+        </w:rPr>
+        <w:t>kuasa</w:t>
+      </w:r>
+      <w:proofErr w:type="spellEnd"/>
+      <w:r>
+        <w:rPr>
+          <w:rFonts w:ascii="Times New Roman" w:hAnsi="Times New Roman" w:cs="Times New Roman"/>
+        </w:rPr>
+        <w:t xml:space="preserve"> oleh </w:t>
+      </w:r>
+      <w:proofErr w:type="spellStart"/>
+      <w:r>
+        <w:rPr>
+          <w:rFonts w:ascii="Times New Roman" w:hAnsi="Times New Roman" w:cs="Times New Roman"/>
+        </w:rPr>
+        <w:t>pemilik</w:t>
+      </w:r>
+      <w:proofErr w:type="spellEnd"/>
+      <w:r>
+        <w:rPr>
+          <w:rFonts w:ascii="Times New Roman" w:hAnsi="Times New Roman" w:cs="Times New Roman"/>
+        </w:rPr>
+        <w:t xml:space="preserve"> </w:t>
+      </w:r>
+      <w:proofErr w:type="spellStart"/>
+      <w:r>
+        <w:rPr>
+          <w:rFonts w:ascii="Times New Roman" w:hAnsi="Times New Roman" w:cs="Times New Roman"/>
+        </w:rPr>
+        <w:t>hewan</w:t>
+      </w:r>
+      <w:proofErr w:type="spellEnd"/>
+      <w:r>
+        <w:rPr>
+          <w:rFonts w:ascii="Times New Roman" w:hAnsi="Times New Roman" w:cs="Times New Roman"/>
+        </w:rPr>
+        <w:t xml:space="preserve">) </w:t>
+      </w:r>
+      <w:proofErr w:type="spellStart"/>
+      <w:r>
+        <w:rPr>
+          <w:rFonts w:ascii="Times New Roman" w:hAnsi="Times New Roman" w:cs="Times New Roman"/>
+        </w:rPr>
+        <w:t>memberikan</w:t>
+      </w:r>
+      <w:proofErr w:type="spellEnd"/>
+      <w:r>
+        <w:rPr>
+          <w:rFonts w:ascii="Times New Roman" w:hAnsi="Times New Roman" w:cs="Times New Roman"/>
+        </w:rPr>
+        <w:t xml:space="preserve"> </w:t>
+      </w:r>
+      <w:proofErr w:type="spellStart"/>
+      <w:r>
+        <w:rPr>
+          <w:rFonts w:ascii="Times New Roman" w:hAnsi="Times New Roman" w:cs="Times New Roman"/>
+        </w:rPr>
+        <w:t>kuasa</w:t>
+      </w:r>
+      <w:proofErr w:type="spellEnd"/>
+      <w:r>
+        <w:rPr>
+          <w:rFonts w:ascii="Times New Roman" w:hAnsi="Times New Roman" w:cs="Times New Roman"/>
+        </w:rPr>
+        <w:t xml:space="preserve"> </w:t>
+      </w:r>
+      <w:proofErr w:type="spellStart"/>
+      <w:r>
+        <w:rPr>
+          <w:rFonts w:ascii="Times New Roman" w:hAnsi="Times New Roman" w:cs="Times New Roman"/>
+        </w:rPr>
+        <w:t>penuh</w:t>
+      </w:r>
+      <w:proofErr w:type="spellEnd"/>
+      <w:r>
+        <w:rPr>
+          <w:rFonts w:ascii="Times New Roman" w:hAnsi="Times New Roman" w:cs="Times New Roman"/>
+        </w:rPr>
+        <w:t xml:space="preserve"> </w:t>
+      </w:r>
+      <w:proofErr w:type="spellStart"/>
+      <w:r>
+        <w:rPr>
+          <w:rFonts w:ascii="Times New Roman" w:hAnsi="Times New Roman" w:cs="Times New Roman"/>
+        </w:rPr>
+        <w:t>kepada</w:t>
+      </w:r>
+      <w:proofErr w:type="spellEnd"/>
+      <w:r>
+        <w:rPr>
+          <w:rFonts w:ascii="Times New Roman" w:hAnsi="Times New Roman" w:cs="Times New Roman"/>
+        </w:rPr>
+        <w:t xml:space="preserve"> </w:t>
+      </w:r>
+      <w:proofErr w:type="spellStart"/>
+      <w:r>
+        <w:rPr>
+          <w:rFonts w:ascii="Times New Roman" w:hAnsi="Times New Roman" w:cs="Times New Roman"/>
+        </w:rPr>
+        <w:t>dokter</w:t>
+      </w:r>
+      <w:proofErr w:type="spellEnd"/>
+      <w:r>
+        <w:rPr>
+          <w:rFonts w:ascii="Times New Roman" w:hAnsi="Times New Roman" w:cs="Times New Roman"/>
+        </w:rPr>
+        <w:t xml:space="preserve"> </w:t>
+      </w:r>
+      <w:proofErr w:type="spellStart"/>
+      <w:r>
+        <w:rPr>
+          <w:rFonts w:ascii="Times New Roman" w:hAnsi="Times New Roman" w:cs="Times New Roman"/>
+        </w:rPr>
+        <w:t>hewan</w:t>
+      </w:r>
+      <w:proofErr w:type="spellEnd"/>
+      <w:r>
+        <w:rPr>
+          <w:rFonts w:ascii="Times New Roman" w:hAnsi="Times New Roman" w:cs="Times New Roman"/>
+        </w:rPr>
+        <w:t xml:space="preserve"> yang </w:t>
+      </w:r>
+      <w:proofErr w:type="spellStart"/>
+      <w:proofErr w:type="gramStart"/>
+      <w:r>
+        <w:rPr>
+          <w:rFonts w:ascii="Times New Roman" w:hAnsi="Times New Roman" w:cs="Times New Roman"/>
+        </w:rPr>
+        <w:t>berada</w:t>
+      </w:r>
+      <w:proofErr w:type="spellEnd"/>
+      <w:r>
+        <w:rPr>
+          <w:rFonts w:ascii="Times New Roman" w:hAnsi="Times New Roman" w:cs="Times New Roman"/>
+        </w:rPr>
+        <w:t xml:space="preserve">  di</w:t>
+      </w:r>
+      <w:proofErr w:type="gramEnd"/>
+      <w:r>
+        <w:rPr>
+          <w:rFonts w:ascii="Times New Roman" w:hAnsi="Times New Roman" w:cs="Times New Roman"/>
+        </w:rPr>
+        <w:t xml:space="preserve"> </w:t>
+      </w:r>
+      <w:r>
+        <w:rPr>
+          <w:rFonts w:ascii="Times New Roman" w:hAnsi="Times New Roman" w:cs="Times New Roman"/>
+        </w:rPr>
+        <w:t>(</w:t>
+      </w:r>
+      <w:r>
+        <w:rPr>
+          <w:rFonts w:ascii="Times New Roman" w:hAnsi="Times New Roman" w:cs="Times New Roman"/>
+        </w:rPr>
+        <w:t>{</w:t>
+      </w:r>
+      <w:proofErr w:type="spellStart"/>
+      <w:r>
+        <w:rPr>
+          <w:rFonts w:ascii="Times New Roman" w:hAnsi="Times New Roman" w:cs="Times New Roman"/>
+        </w:rPr>
+        <w:t>clinic_name</w:t>
+      </w:r>
+      <w:proofErr w:type="spellEnd"/>
+      <w:r>
+        <w:rPr>
+          <w:rFonts w:ascii="Times New Roman" w:hAnsi="Times New Roman" w:cs="Times New Roman"/>
+        </w:rPr>
+        <w:t>}</w:t>
+      </w:r>
+      <w:r>
+        <w:rPr>
+          <w:rFonts w:ascii="Times New Roman" w:hAnsi="Times New Roman" w:cs="Times New Roman"/>
+        </w:rPr>
+        <w:t xml:space="preserve">) </w:t>
+      </w:r>
+      <w:proofErr w:type="spellStart"/>
+      <w:r>
+        <w:rPr>
+          <w:rFonts w:ascii="Times New Roman" w:hAnsi="Times New Roman" w:cs="Times New Roman"/>
+        </w:rPr>
+        <w:t>untuk</w:t>
+      </w:r>
+      <w:proofErr w:type="spellEnd"/>
+      <w:r>
+        <w:rPr>
+          <w:rFonts w:ascii="Times New Roman" w:hAnsi="Times New Roman" w:cs="Times New Roman"/>
+        </w:rPr>
+        <w:t xml:space="preserve"> </w:t>
+      </w:r>
+      <w:proofErr w:type="spellStart"/>
+      <w:r>
+        <w:rPr>
+          <w:rFonts w:ascii="Times New Roman" w:hAnsi="Times New Roman" w:cs="Times New Roman"/>
+        </w:rPr>
+        <w:t>melakukan</w:t>
+      </w:r>
+      <w:proofErr w:type="spellEnd"/>
+      <w:r>
+        <w:rPr>
+          <w:rFonts w:ascii="Times New Roman" w:hAnsi="Times New Roman" w:cs="Times New Roman"/>
+        </w:rPr>
+        <w:t xml:space="preserve"> </w:t>
+      </w:r>
+      <w:proofErr w:type="spellStart"/>
+      <w:r>
+        <w:rPr>
+          <w:rFonts w:ascii="Times New Roman" w:hAnsi="Times New Roman" w:cs="Times New Roman"/>
+        </w:rPr>
+        <w:t>segala</w:t>
+      </w:r>
+      <w:proofErr w:type="spellEnd"/>
+      <w:r>
+        <w:rPr>
+          <w:rFonts w:ascii="Times New Roman" w:hAnsi="Times New Roman" w:cs="Times New Roman"/>
+        </w:rPr>
+        <w:t xml:space="preserve"> Tindakan yang </w:t>
+      </w:r>
+      <w:proofErr w:type="spellStart"/>
+      <w:r>
+        <w:rPr>
+          <w:rFonts w:ascii="Times New Roman" w:hAnsi="Times New Roman" w:cs="Times New Roman"/>
+        </w:rPr>
+        <w:t>diperlukan</w:t>
+      </w:r>
+      <w:proofErr w:type="spellEnd"/>
+      <w:r>
+        <w:rPr>
+          <w:rFonts w:ascii="Times New Roman" w:hAnsi="Times New Roman" w:cs="Times New Roman"/>
+        </w:rPr>
+        <w:t xml:space="preserve"> </w:t>
+      </w:r>
+      <w:proofErr w:type="spellStart"/>
+      <w:r>
+        <w:rPr>
+          <w:rFonts w:ascii="Times New Roman" w:hAnsi="Times New Roman" w:cs="Times New Roman"/>
+        </w:rPr>
+        <w:t>guna</w:t>
+      </w:r>
+      <w:proofErr w:type="spellEnd"/>
+      <w:r>
+        <w:rPr>
+          <w:rFonts w:ascii="Times New Roman" w:hAnsi="Times New Roman" w:cs="Times New Roman"/>
+        </w:rPr>
+        <w:t xml:space="preserve"> </w:t>
+      </w:r>
+      <w:proofErr w:type="spellStart"/>
+      <w:r>
+        <w:rPr>
+          <w:rFonts w:ascii="Times New Roman" w:hAnsi="Times New Roman" w:cs="Times New Roman"/>
+        </w:rPr>
+        <w:t>menunjang</w:t>
+      </w:r>
+      <w:proofErr w:type="spellEnd"/>
+      <w:r>
+        <w:rPr>
+          <w:rFonts w:ascii="Times New Roman" w:hAnsi="Times New Roman" w:cs="Times New Roman"/>
+        </w:rPr>
+        <w:t xml:space="preserve"> </w:t>
+      </w:r>
+      <w:proofErr w:type="spellStart"/>
+      <w:r>
+        <w:rPr>
+          <w:rFonts w:ascii="Times New Roman" w:hAnsi="Times New Roman" w:cs="Times New Roman"/>
+        </w:rPr>
+        <w:t>diagnosa</w:t>
+      </w:r>
+      <w:proofErr w:type="spellEnd"/>
+      <w:r>
+        <w:rPr>
+          <w:rFonts w:ascii="Times New Roman" w:hAnsi="Times New Roman" w:cs="Times New Roman"/>
+        </w:rPr>
+        <w:t xml:space="preserve"> dan </w:t>
+      </w:r>
+      <w:proofErr w:type="spellStart"/>
+      <w:r>
+        <w:rPr>
+          <w:rFonts w:ascii="Times New Roman" w:hAnsi="Times New Roman" w:cs="Times New Roman"/>
+        </w:rPr>
+        <w:t>terapi</w:t>
+      </w:r>
+      <w:proofErr w:type="spellEnd"/>
+      <w:r>
+        <w:rPr>
+          <w:rFonts w:ascii="Times New Roman" w:hAnsi="Times New Roman" w:cs="Times New Roman"/>
+        </w:rPr>
+        <w:t xml:space="preserve"> </w:t>
+      </w:r>
+      <w:proofErr w:type="spellStart"/>
+      <w:r>
+        <w:rPr>
+          <w:rFonts w:ascii="Times New Roman" w:hAnsi="Times New Roman" w:cs="Times New Roman"/>
+        </w:rPr>
+        <w:t>terhadap</w:t>
+      </w:r>
+      <w:proofErr w:type="spellEnd"/>
+      <w:r>
+        <w:rPr>
+          <w:rFonts w:ascii="Times New Roman" w:hAnsi="Times New Roman" w:cs="Times New Roman"/>
+        </w:rPr>
+        <w:t xml:space="preserve"> </w:t>
+      </w:r>
+      <w:proofErr w:type="spellStart"/>
+      <w:r>
+        <w:rPr>
+          <w:rFonts w:ascii="Times New Roman" w:hAnsi="Times New Roman" w:cs="Times New Roman"/>
+        </w:rPr>
+        <w:t>hewan</w:t>
+      </w:r>
+      <w:proofErr w:type="spellEnd"/>
+      <w:r>
+        <w:rPr>
+          <w:rFonts w:ascii="Times New Roman" w:hAnsi="Times New Roman" w:cs="Times New Roman"/>
+        </w:rPr>
+        <w:t xml:space="preserve"> </w:t>
+      </w:r>
+      <w:proofErr w:type="spellStart"/>
+      <w:r>
+        <w:rPr>
+          <w:rFonts w:ascii="Times New Roman" w:hAnsi="Times New Roman" w:cs="Times New Roman"/>
+        </w:rPr>
+        <w:t>saya</w:t>
+      </w:r>
+      <w:proofErr w:type="spellEnd"/>
+      <w:r>
+        <w:rPr>
+          <w:rFonts w:ascii="Times New Roman" w:hAnsi="Times New Roman" w:cs="Times New Roman"/>
+        </w:rPr>
+        <w:t xml:space="preserve">. Tindakan </w:t>
+      </w:r>
+      <w:proofErr w:type="spellStart"/>
+      <w:r>
+        <w:rPr>
+          <w:rFonts w:ascii="Times New Roman" w:hAnsi="Times New Roman" w:cs="Times New Roman"/>
+        </w:rPr>
+        <w:t>tersebut</w:t>
+      </w:r>
+      <w:proofErr w:type="spellEnd"/>
+      <w:r>
+        <w:rPr>
+          <w:rFonts w:ascii="Times New Roman" w:hAnsi="Times New Roman" w:cs="Times New Roman"/>
+        </w:rPr>
+        <w:t xml:space="preserve"> </w:t>
+      </w:r>
+      <w:proofErr w:type="spellStart"/>
+      <w:proofErr w:type="gramStart"/>
+      <w:r>
+        <w:rPr>
+          <w:rFonts w:ascii="Times New Roman" w:hAnsi="Times New Roman" w:cs="Times New Roman"/>
+        </w:rPr>
+        <w:t>berupa</w:t>
+      </w:r>
+      <w:proofErr w:type="spellEnd"/>
+      <w:r>
+        <w:rPr>
+          <w:rFonts w:ascii="Times New Roman" w:hAnsi="Times New Roman" w:cs="Times New Roman"/>
+        </w:rPr>
+        <w:t xml:space="preserve"> :</w:t>
+      </w:r>
+      <w:proofErr w:type="gramEnd"/>
+      <w:r>
+        <w:rPr>
+          <w:rFonts w:ascii="Times New Roman" w:hAnsi="Times New Roman" w:cs="Times New Roman"/>
+        </w:rPr>
+        <w:t>{</w:t>
+      </w:r>
+      <w:proofErr w:type="spellStart"/>
+      <w:r>
+        <w:rPr>
+          <w:rFonts w:ascii="Times New Roman" w:hAnsi="Times New Roman" w:cs="Times New Roman"/>
+        </w:rPr>
+        <w:t>BULLET_action</w:t>
+      </w:r>
+      <w:proofErr w:type="spellEnd"/>
+      <w:r>
+        <w:rPr>
+          <w:rFonts w:ascii="Times New Roman" w:hAnsi="Times New Roman" w:cs="Times New Roman"/>
+        </w:rPr>
+        <w:t>}</w:t>
+      </w:r>
+    </w:p>
+    <w:p>
+      <w:pPr>
+        <w:spacing w:line="240" w:lineRule="auto"/>
+        <w:jc w:val="both"/>
+        <w:rPr>
+          <w:rFonts w:ascii="Times New Roman" w:hAnsi="Times New Roman" w:cs="Times New Roman"/>
+        </w:rPr>
+      </w:pPr>
+      <w:r>
+        <w:rPr>
+          <w:rFonts w:ascii="Times New Roman" w:hAnsi="Times New Roman" w:cs="Times New Roman"/>
+        </w:rPr>
+        <w:t>Saya (*</w:t>
+      </w:r>
+      <w:proofErr w:type="spellStart"/>
+      <w:r>
+        <w:rPr>
+          <w:rFonts w:ascii="Times New Roman" w:hAnsi="Times New Roman" w:cs="Times New Roman"/>
+        </w:rPr>
+        <w:t>pemilik</w:t>
+      </w:r>
+      <w:proofErr w:type="spellEnd"/>
+      <w:r>
+        <w:rPr>
+          <w:rFonts w:ascii="Times New Roman" w:hAnsi="Times New Roman" w:cs="Times New Roman"/>
+        </w:rPr>
+        <w:t>/</w:t>
+      </w:r>
+      <w:proofErr w:type="spellStart"/>
+      <w:r>
+        <w:rPr>
+          <w:rFonts w:ascii="Times New Roman" w:hAnsi="Times New Roman" w:cs="Times New Roman"/>
+        </w:rPr>
+        <w:t>pengantar</w:t>
+      </w:r>
+      <w:proofErr w:type="spellEnd"/>
+      <w:r>
+        <w:rPr>
+          <w:rFonts w:ascii="Times New Roman" w:hAnsi="Times New Roman" w:cs="Times New Roman"/>
+        </w:rPr>
+        <w:t xml:space="preserve"> yang </w:t>
+      </w:r>
+      <w:proofErr w:type="spellStart"/>
+      <w:r>
+        <w:rPr>
+          <w:rFonts w:ascii="Times New Roman" w:hAnsi="Times New Roman" w:cs="Times New Roman"/>
+        </w:rPr>
+        <w:t>diberi</w:t>
+      </w:r>
+      <w:proofErr w:type="spellEnd"/>
+      <w:r>
+        <w:rPr>
+          <w:rFonts w:ascii="Times New Roman" w:hAnsi="Times New Roman" w:cs="Times New Roman"/>
+        </w:rPr>
+        <w:t xml:space="preserve"> </w:t>
+      </w:r>
+      <w:proofErr w:type="spellStart"/>
+      <w:r>
+        <w:rPr>
+          <w:rFonts w:ascii="Times New Roman" w:hAnsi="Times New Roman" w:cs="Times New Roman"/>
+        </w:rPr>
+        <w:t>kuasa</w:t>
+      </w:r>
+      <w:proofErr w:type="spellEnd"/>
+      <w:r>
+        <w:rPr>
+          <w:rFonts w:ascii="Times New Roman" w:hAnsi="Times New Roman" w:cs="Times New Roman"/>
+        </w:rPr>
+        <w:t xml:space="preserve"> oleh </w:t>
+      </w:r>
+      <w:proofErr w:type="spellStart"/>
+      <w:r>
+        <w:rPr>
+          <w:rFonts w:ascii="Times New Roman" w:hAnsi="Times New Roman" w:cs="Times New Roman"/>
+        </w:rPr>
+        <w:t>pemilik</w:t>
+      </w:r>
+      <w:proofErr w:type="spellEnd"/>
+      <w:r>
+        <w:rPr>
+          <w:rFonts w:ascii="Times New Roman" w:hAnsi="Times New Roman" w:cs="Times New Roman"/>
+        </w:rPr>
+        <w:t xml:space="preserve"> </w:t>
+      </w:r>
+      <w:proofErr w:type="spellStart"/>
+      <w:r>
+        <w:rPr>
+          <w:rFonts w:ascii="Times New Roman" w:hAnsi="Times New Roman" w:cs="Times New Roman"/>
+        </w:rPr>
+        <w:t>hewan</w:t>
+      </w:r>
+      <w:proofErr w:type="spellEnd"/>
+      <w:r>
+        <w:rPr>
+          <w:rFonts w:ascii="Times New Roman" w:hAnsi="Times New Roman" w:cs="Times New Roman"/>
+        </w:rPr>
+        <w:t xml:space="preserve">) </w:t>
+      </w:r>
+      <w:proofErr w:type="spellStart"/>
+      <w:r>
+        <w:rPr>
+          <w:rFonts w:ascii="Times New Roman" w:hAnsi="Times New Roman" w:cs="Times New Roman"/>
+        </w:rPr>
+        <w:t>telah</w:t>
+      </w:r>
+      <w:proofErr w:type="spellEnd"/>
+      <w:r>
+        <w:rPr>
+          <w:rFonts w:ascii="Times New Roman" w:hAnsi="Times New Roman" w:cs="Times New Roman"/>
+        </w:rPr>
+        <w:t xml:space="preserve"> </w:t>
+      </w:r>
+      <w:proofErr w:type="spellStart"/>
+      <w:r>
+        <w:rPr>
+          <w:rFonts w:ascii="Times New Roman" w:hAnsi="Times New Roman" w:cs="Times New Roman"/>
+        </w:rPr>
+        <w:t>memahami</w:t>
+      </w:r>
+      <w:proofErr w:type="spellEnd"/>
+      <w:r>
+        <w:rPr>
+          <w:rFonts w:ascii="Times New Roman" w:hAnsi="Times New Roman" w:cs="Times New Roman"/>
+        </w:rPr>
+        <w:t xml:space="preserve"> dan </w:t>
+      </w:r>
+      <w:proofErr w:type="spellStart"/>
+      <w:r>
+        <w:rPr>
+          <w:rFonts w:ascii="Times New Roman" w:hAnsi="Times New Roman" w:cs="Times New Roman"/>
+        </w:rPr>
+        <w:t>mengetahui</w:t>
+      </w:r>
+      <w:proofErr w:type="spellEnd"/>
+      <w:r>
+        <w:rPr>
+          <w:rFonts w:ascii="Times New Roman" w:hAnsi="Times New Roman" w:cs="Times New Roman"/>
+        </w:rPr>
+        <w:t xml:space="preserve"> </w:t>
+      </w:r>
+      <w:proofErr w:type="spellStart"/>
+      <w:r>
+        <w:rPr>
+          <w:rFonts w:ascii="Times New Roman" w:hAnsi="Times New Roman" w:cs="Times New Roman"/>
+        </w:rPr>
+        <w:t>akan</w:t>
+      </w:r>
+      <w:proofErr w:type="spellEnd"/>
+      <w:r>
+        <w:rPr>
+          <w:rFonts w:ascii="Times New Roman" w:hAnsi="Times New Roman" w:cs="Times New Roman"/>
+        </w:rPr>
+        <w:t xml:space="preserve"> </w:t>
+      </w:r>
+      <w:proofErr w:type="spellStart"/>
+      <w:r>
+        <w:rPr>
+          <w:rFonts w:ascii="Times New Roman" w:hAnsi="Times New Roman" w:cs="Times New Roman"/>
+        </w:rPr>
+        <w:t>segala</w:t>
+      </w:r>
+      <w:proofErr w:type="spellEnd"/>
+      <w:r>
+        <w:rPr>
+          <w:rFonts w:ascii="Times New Roman" w:hAnsi="Times New Roman" w:cs="Times New Roman"/>
+        </w:rPr>
+        <w:t xml:space="preserve"> </w:t>
+      </w:r>
+      <w:proofErr w:type="spellStart"/>
+      <w:r>
+        <w:rPr>
+          <w:rFonts w:ascii="Times New Roman" w:hAnsi="Times New Roman" w:cs="Times New Roman"/>
+        </w:rPr>
+        <w:t>risiko</w:t>
+      </w:r>
+      <w:proofErr w:type="spellEnd"/>
+      <w:r>
+        <w:rPr>
+          <w:rFonts w:ascii="Times New Roman" w:hAnsi="Times New Roman" w:cs="Times New Roman"/>
+        </w:rPr>
+        <w:t xml:space="preserve"> yang </w:t>
+      </w:r>
+      <w:proofErr w:type="spellStart"/>
+      <w:r>
+        <w:rPr>
+          <w:rFonts w:ascii="Times New Roman" w:hAnsi="Times New Roman" w:cs="Times New Roman"/>
+        </w:rPr>
+        <w:t>mungkin</w:t>
+      </w:r>
+      <w:proofErr w:type="spellEnd"/>
+      <w:r>
+        <w:rPr>
+          <w:rFonts w:ascii="Times New Roman" w:hAnsi="Times New Roman" w:cs="Times New Roman"/>
+        </w:rPr>
+        <w:t xml:space="preserve"> </w:t>
+      </w:r>
+      <w:proofErr w:type="spellStart"/>
+      <w:r>
+        <w:rPr>
+          <w:rFonts w:ascii="Times New Roman" w:hAnsi="Times New Roman" w:cs="Times New Roman"/>
+        </w:rPr>
+        <w:t>terjadi</w:t>
+      </w:r>
+      <w:proofErr w:type="spellEnd"/>
+      <w:r>
+        <w:rPr>
+          <w:rFonts w:ascii="Times New Roman" w:hAnsi="Times New Roman" w:cs="Times New Roman"/>
+        </w:rPr>
+        <w:t xml:space="preserve"> pada </w:t>
+      </w:r>
+      <w:proofErr w:type="spellStart"/>
+      <w:r>
+        <w:rPr>
+          <w:rFonts w:ascii="Times New Roman" w:hAnsi="Times New Roman" w:cs="Times New Roman"/>
+        </w:rPr>
+        <w:t>hewan</w:t>
+      </w:r>
+      <w:proofErr w:type="spellEnd"/>
+      <w:r>
+        <w:rPr>
+          <w:rFonts w:ascii="Times New Roman" w:hAnsi="Times New Roman" w:cs="Times New Roman"/>
+        </w:rPr>
+        <w:t xml:space="preserve"> </w:t>
+      </w:r>
+      <w:proofErr w:type="spellStart"/>
+      <w:r>
+        <w:rPr>
+          <w:rFonts w:ascii="Times New Roman" w:hAnsi="Times New Roman" w:cs="Times New Roman"/>
+        </w:rPr>
+        <w:t>saya</w:t>
+      </w:r>
+      <w:proofErr w:type="spellEnd"/>
+      <w:r>
+        <w:rPr>
+          <w:rFonts w:ascii="Times New Roman" w:hAnsi="Times New Roman" w:cs="Times New Roman"/>
+        </w:rPr>
+        <w:t xml:space="preserve"> dan </w:t>
+      </w:r>
+      <w:proofErr w:type="spellStart"/>
+      <w:r>
+        <w:rPr>
+          <w:rFonts w:ascii="Times New Roman" w:hAnsi="Times New Roman" w:cs="Times New Roman"/>
+        </w:rPr>
+        <w:t>saya</w:t>
+      </w:r>
+      <w:proofErr w:type="spellEnd"/>
+      <w:r>
+        <w:rPr>
+          <w:rFonts w:ascii="Times New Roman" w:hAnsi="Times New Roman" w:cs="Times New Roman"/>
+        </w:rPr>
+        <w:t xml:space="preserve"> </w:t>
+      </w:r>
+      <w:proofErr w:type="spellStart"/>
+      <w:r>
+        <w:rPr>
+          <w:rFonts w:ascii="Times New Roman" w:hAnsi="Times New Roman" w:cs="Times New Roman"/>
+        </w:rPr>
+        <w:t>tidak</w:t>
+      </w:r>
+      <w:proofErr w:type="spellEnd"/>
+      <w:r>
+        <w:rPr>
+          <w:rFonts w:ascii="Times New Roman" w:hAnsi="Times New Roman" w:cs="Times New Roman"/>
+        </w:rPr>
+        <w:t xml:space="preserve"> </w:t>
+      </w:r>
+      <w:proofErr w:type="spellStart"/>
+      <w:r>
+        <w:rPr>
+          <w:rFonts w:ascii="Times New Roman" w:hAnsi="Times New Roman" w:cs="Times New Roman"/>
+        </w:rPr>
+        <w:t>akan</w:t>
+      </w:r>
+      <w:proofErr w:type="spellEnd"/>
+      <w:r>
+        <w:rPr>
+          <w:rFonts w:ascii="Times New Roman" w:hAnsi="Times New Roman" w:cs="Times New Roman"/>
+        </w:rPr>
+        <w:t xml:space="preserve"> </w:t>
+      </w:r>
+      <w:proofErr w:type="spellStart"/>
+      <w:r>
+        <w:rPr>
+          <w:rFonts w:ascii="Times New Roman" w:hAnsi="Times New Roman" w:cs="Times New Roman"/>
+        </w:rPr>
+        <w:t>menuntut</w:t>
+      </w:r>
+      <w:proofErr w:type="spellEnd"/>
+      <w:r>
+        <w:rPr>
+          <w:rFonts w:ascii="Times New Roman" w:hAnsi="Times New Roman" w:cs="Times New Roman"/>
+        </w:rPr>
+        <w:t xml:space="preserve"> </w:t>
+      </w:r>
+      <w:proofErr w:type="spellStart"/>
+      <w:r>
+        <w:rPr>
+          <w:rFonts w:ascii="Times New Roman" w:hAnsi="Times New Roman" w:cs="Times New Roman"/>
+        </w:rPr>
+        <w:t>dalam</w:t>
+      </w:r>
+      <w:proofErr w:type="spellEnd"/>
+      <w:r>
+        <w:rPr>
+          <w:rFonts w:ascii="Times New Roman" w:hAnsi="Times New Roman" w:cs="Times New Roman"/>
+        </w:rPr>
+        <w:t xml:space="preserve"> </w:t>
+      </w:r>
+      <w:proofErr w:type="spellStart"/>
+      <w:r>
+        <w:rPr>
+          <w:rFonts w:ascii="Times New Roman" w:hAnsi="Times New Roman" w:cs="Times New Roman"/>
+        </w:rPr>
+        <w:t>bentuk</w:t>
+      </w:r>
+      <w:proofErr w:type="spellEnd"/>
+      <w:r>
+        <w:rPr>
+          <w:rFonts w:ascii="Times New Roman" w:hAnsi="Times New Roman" w:cs="Times New Roman"/>
+        </w:rPr>
+        <w:t xml:space="preserve"> </w:t>
+      </w:r>
+      <w:proofErr w:type="spellStart"/>
+      <w:r>
+        <w:rPr>
+          <w:rFonts w:ascii="Times New Roman" w:hAnsi="Times New Roman" w:cs="Times New Roman"/>
+        </w:rPr>
+        <w:t>apapun</w:t>
+      </w:r>
+      <w:proofErr w:type="spellEnd"/>
+      <w:r>
+        <w:rPr>
+          <w:rFonts w:ascii="Times New Roman" w:hAnsi="Times New Roman" w:cs="Times New Roman"/>
+        </w:rPr>
+        <w:t xml:space="preserve"> (</w:t>
+      </w:r>
+      <w:proofErr w:type="spellStart"/>
+      <w:r>
+        <w:rPr>
+          <w:rFonts w:ascii="Times New Roman" w:hAnsi="Times New Roman" w:cs="Times New Roman"/>
+        </w:rPr>
+        <w:t>baik</w:t>
+      </w:r>
+      <w:proofErr w:type="spellEnd"/>
+      <w:r>
+        <w:rPr>
+          <w:rFonts w:ascii="Times New Roman" w:hAnsi="Times New Roman" w:cs="Times New Roman"/>
+        </w:rPr>
+        <w:t xml:space="preserve"> </w:t>
+      </w:r>
+      <w:proofErr w:type="spellStart"/>
+      <w:r>
+        <w:rPr>
+          <w:rFonts w:ascii="Times New Roman" w:hAnsi="Times New Roman" w:cs="Times New Roman"/>
+        </w:rPr>
+        <w:t>perdata</w:t>
+      </w:r>
+      <w:proofErr w:type="spellEnd"/>
+      <w:r>
+        <w:rPr>
+          <w:rFonts w:ascii="Times New Roman" w:hAnsi="Times New Roman" w:cs="Times New Roman"/>
+        </w:rPr>
+        <w:t xml:space="preserve"> </w:t>
+      </w:r>
+      <w:proofErr w:type="spellStart"/>
+      <w:r>
+        <w:rPr>
+          <w:rFonts w:ascii="Times New Roman" w:hAnsi="Times New Roman" w:cs="Times New Roman"/>
+        </w:rPr>
+        <w:t>maupun</w:t>
+      </w:r>
+      <w:proofErr w:type="spellEnd"/>
+      <w:r>
+        <w:rPr>
+          <w:rFonts w:ascii="Times New Roman" w:hAnsi="Times New Roman" w:cs="Times New Roman"/>
+        </w:rPr>
+        <w:t xml:space="preserve"> </w:t>
+      </w:r>
+      <w:proofErr w:type="spellStart"/>
+      <w:r>
+        <w:rPr>
+          <w:rFonts w:ascii="Times New Roman" w:hAnsi="Times New Roman" w:cs="Times New Roman"/>
+        </w:rPr>
+        <w:t>pidana</w:t>
+      </w:r>
+      <w:proofErr w:type="spellEnd"/>
+      <w:r>
+        <w:rPr>
+          <w:rFonts w:ascii="Times New Roman" w:hAnsi="Times New Roman" w:cs="Times New Roman"/>
+        </w:rPr>
+        <w:t xml:space="preserve">) </w:t>
+      </w:r>
+      <w:proofErr w:type="spellStart"/>
+      <w:r>
+        <w:rPr>
+          <w:rFonts w:ascii="Times New Roman" w:hAnsi="Times New Roman" w:cs="Times New Roman"/>
+        </w:rPr>
+        <w:t>atas</w:t>
+      </w:r>
+      <w:proofErr w:type="spellEnd"/>
+      <w:r>
+        <w:rPr>
+          <w:rFonts w:ascii="Times New Roman" w:hAnsi="Times New Roman" w:cs="Times New Roman"/>
+        </w:rPr>
+        <w:t xml:space="preserve"> </w:t>
+      </w:r>
+      <w:proofErr w:type="spellStart"/>
+      <w:r>
+        <w:rPr>
+          <w:rFonts w:ascii="Times New Roman" w:hAnsi="Times New Roman" w:cs="Times New Roman"/>
+        </w:rPr>
+        <w:t>segala</w:t>
+      </w:r>
+      <w:proofErr w:type="spellEnd"/>
+      <w:r>
+        <w:rPr>
+          <w:rFonts w:ascii="Times New Roman" w:hAnsi="Times New Roman" w:cs="Times New Roman"/>
+        </w:rPr>
+        <w:t xml:space="preserve"> </w:t>
+      </w:r>
+      <w:proofErr w:type="spellStart"/>
+      <w:r>
+        <w:rPr>
+          <w:rFonts w:ascii="Times New Roman" w:hAnsi="Times New Roman" w:cs="Times New Roman"/>
+        </w:rPr>
+        <w:t>risiko</w:t>
+      </w:r>
+      <w:proofErr w:type="spellEnd"/>
+      <w:r>
+        <w:rPr>
+          <w:rFonts w:ascii="Times New Roman" w:hAnsi="Times New Roman" w:cs="Times New Roman"/>
+        </w:rPr>
+        <w:t xml:space="preserve"> yang </w:t>
+      </w:r>
+      <w:proofErr w:type="spellStart"/>
+      <w:r>
+        <w:rPr>
+          <w:rFonts w:ascii="Times New Roman" w:hAnsi="Times New Roman" w:cs="Times New Roman"/>
+        </w:rPr>
+        <w:t>mungkin</w:t>
+      </w:r>
+      <w:proofErr w:type="spellEnd"/>
+      <w:r>
+        <w:rPr>
+          <w:rFonts w:ascii="Times New Roman" w:hAnsi="Times New Roman" w:cs="Times New Roman"/>
+        </w:rPr>
+        <w:t xml:space="preserve"> </w:t>
+      </w:r>
+      <w:proofErr w:type="spellStart"/>
+      <w:r>
+        <w:rPr>
+          <w:rFonts w:ascii="Times New Roman" w:hAnsi="Times New Roman" w:cs="Times New Roman"/>
+        </w:rPr>
+        <w:t>terjadi</w:t>
+      </w:r>
+      <w:proofErr w:type="spellEnd"/>
+      <w:r>
+        <w:rPr>
+          <w:rFonts w:ascii="Times New Roman" w:hAnsi="Times New Roman" w:cs="Times New Roman"/>
+        </w:rPr>
+        <w:t xml:space="preserve"> </w:t>
+      </w:r>
+      <w:proofErr w:type="spellStart"/>
+      <w:r>
+        <w:rPr>
+          <w:rFonts w:ascii="Times New Roman" w:hAnsi="Times New Roman" w:cs="Times New Roman"/>
+        </w:rPr>
+        <w:t>hewan</w:t>
+      </w:r>
+      <w:proofErr w:type="spellEnd"/>
+      <w:r>
+        <w:rPr>
+          <w:rFonts w:ascii="Times New Roman" w:hAnsi="Times New Roman" w:cs="Times New Roman"/>
+        </w:rPr>
+        <w:t xml:space="preserve"> Saya </w:t>
+      </w:r>
+      <w:proofErr w:type="spellStart"/>
+      <w:r>
+        <w:rPr>
+          <w:rFonts w:ascii="Times New Roman" w:hAnsi="Times New Roman" w:cs="Times New Roman"/>
+        </w:rPr>
+        <w:t>baik</w:t>
+      </w:r>
+      <w:proofErr w:type="spellEnd"/>
+      <w:r>
+        <w:rPr>
+          <w:rFonts w:ascii="Times New Roman" w:hAnsi="Times New Roman" w:cs="Times New Roman"/>
+        </w:rPr>
+        <w:t xml:space="preserve"> </w:t>
+      </w:r>
+      <w:proofErr w:type="spellStart"/>
+      <w:r>
+        <w:rPr>
+          <w:rFonts w:ascii="Times New Roman" w:hAnsi="Times New Roman" w:cs="Times New Roman"/>
+        </w:rPr>
+        <w:t>karena</w:t>
+      </w:r>
+      <w:proofErr w:type="spellEnd"/>
+      <w:r>
+        <w:rPr>
+          <w:rFonts w:ascii="Times New Roman" w:hAnsi="Times New Roman" w:cs="Times New Roman"/>
+        </w:rPr>
+        <w:t xml:space="preserve"> </w:t>
+      </w:r>
+      <w:proofErr w:type="spellStart"/>
+      <w:r>
+        <w:rPr>
+          <w:rFonts w:ascii="Times New Roman" w:hAnsi="Times New Roman" w:cs="Times New Roman"/>
+        </w:rPr>
+        <w:t>penyakit</w:t>
+      </w:r>
+      <w:proofErr w:type="spellEnd"/>
+      <w:r>
+        <w:rPr>
+          <w:rFonts w:ascii="Times New Roman" w:hAnsi="Times New Roman" w:cs="Times New Roman"/>
+        </w:rPr>
+        <w:t xml:space="preserve"> yang </w:t>
+      </w:r>
+      <w:proofErr w:type="spellStart"/>
+      <w:r>
+        <w:rPr>
+          <w:rFonts w:ascii="Times New Roman" w:hAnsi="Times New Roman" w:cs="Times New Roman"/>
+        </w:rPr>
+        <w:t>diderita</w:t>
+      </w:r>
+      <w:proofErr w:type="spellEnd"/>
+      <w:r>
+        <w:rPr>
+          <w:rFonts w:ascii="Times New Roman" w:hAnsi="Times New Roman" w:cs="Times New Roman"/>
+        </w:rPr>
+        <w:t xml:space="preserve">, </w:t>
+      </w:r>
+      <w:proofErr w:type="spellStart"/>
+      <w:r>
+        <w:rPr>
+          <w:rFonts w:ascii="Times New Roman" w:hAnsi="Times New Roman" w:cs="Times New Roman"/>
+        </w:rPr>
+        <w:t>tindakan</w:t>
+      </w:r>
+      <w:proofErr w:type="spellEnd"/>
+      <w:r>
+        <w:rPr>
+          <w:rFonts w:ascii="Times New Roman" w:hAnsi="Times New Roman" w:cs="Times New Roman"/>
+        </w:rPr>
+        <w:t xml:space="preserve"> yang </w:t>
+      </w:r>
+      <w:proofErr w:type="spellStart"/>
+      <w:r>
+        <w:rPr>
+          <w:rFonts w:ascii="Times New Roman" w:hAnsi="Times New Roman" w:cs="Times New Roman"/>
+        </w:rPr>
+        <w:t>berisiko</w:t>
+      </w:r>
+      <w:proofErr w:type="spellEnd"/>
+      <w:r>
+        <w:rPr>
+          <w:rFonts w:ascii="Times New Roman" w:hAnsi="Times New Roman" w:cs="Times New Roman"/>
+        </w:rPr>
+        <w:t xml:space="preserve"> </w:t>
+      </w:r>
+      <w:proofErr w:type="spellStart"/>
+      <w:r>
+        <w:rPr>
+          <w:rFonts w:ascii="Times New Roman" w:hAnsi="Times New Roman" w:cs="Times New Roman"/>
+        </w:rPr>
+        <w:t>tinggi</w:t>
+      </w:r>
+      <w:proofErr w:type="spellEnd"/>
+      <w:r>
+        <w:rPr>
+          <w:rFonts w:ascii="Times New Roman" w:hAnsi="Times New Roman" w:cs="Times New Roman"/>
+        </w:rPr>
+        <w:t xml:space="preserve"> </w:t>
+      </w:r>
+      <w:proofErr w:type="spellStart"/>
+      <w:r>
+        <w:rPr>
+          <w:rFonts w:ascii="Times New Roman" w:hAnsi="Times New Roman" w:cs="Times New Roman"/>
+        </w:rPr>
+        <w:t>terhadap</w:t>
+      </w:r>
+      <w:proofErr w:type="spellEnd"/>
+      <w:r>
+        <w:rPr>
+          <w:rFonts w:ascii="Times New Roman" w:hAnsi="Times New Roman" w:cs="Times New Roman"/>
+        </w:rPr>
+        <w:t xml:space="preserve"> </w:t>
+      </w:r>
+      <w:proofErr w:type="spellStart"/>
+      <w:r>
+        <w:rPr>
+          <w:rFonts w:ascii="Times New Roman" w:hAnsi="Times New Roman" w:cs="Times New Roman"/>
+        </w:rPr>
+        <w:t>keselamatan</w:t>
+      </w:r>
+      <w:proofErr w:type="spellEnd"/>
+      <w:r>
+        <w:rPr>
+          <w:rFonts w:ascii="Times New Roman" w:hAnsi="Times New Roman" w:cs="Times New Roman"/>
+        </w:rPr>
+        <w:t xml:space="preserve"> </w:t>
+      </w:r>
+      <w:proofErr w:type="spellStart"/>
+      <w:r>
+        <w:rPr>
+          <w:rFonts w:ascii="Times New Roman" w:hAnsi="Times New Roman" w:cs="Times New Roman"/>
+        </w:rPr>
+        <w:t>nyawa</w:t>
+      </w:r>
+      <w:proofErr w:type="spellEnd"/>
+      <w:r>
+        <w:rPr>
+          <w:rFonts w:ascii="Times New Roman" w:hAnsi="Times New Roman" w:cs="Times New Roman"/>
+        </w:rPr>
+        <w:t xml:space="preserve"> </w:t>
+      </w:r>
+      <w:proofErr w:type="spellStart"/>
+      <w:r>
+        <w:rPr>
+          <w:rFonts w:ascii="Times New Roman" w:hAnsi="Times New Roman" w:cs="Times New Roman"/>
+        </w:rPr>
+        <w:t>hewan</w:t>
+      </w:r>
+      <w:proofErr w:type="spellEnd"/>
+      <w:r>
+        <w:rPr>
+          <w:rFonts w:ascii="Times New Roman" w:hAnsi="Times New Roman" w:cs="Times New Roman"/>
+        </w:rPr>
+        <w:t xml:space="preserve"> </w:t>
+      </w:r>
+      <w:proofErr w:type="spellStart"/>
+      <w:r>
+        <w:rPr>
+          <w:rFonts w:ascii="Times New Roman" w:hAnsi="Times New Roman" w:cs="Times New Roman"/>
+        </w:rPr>
+        <w:t>saya</w:t>
+      </w:r>
+      <w:proofErr w:type="spellEnd"/>
+      <w:r>
+        <w:rPr>
+          <w:rFonts w:ascii="Times New Roman" w:hAnsi="Times New Roman" w:cs="Times New Roman"/>
+        </w:rPr>
+        <w:t xml:space="preserve"> </w:t>
+      </w:r>
+      <w:proofErr w:type="spellStart"/>
+      <w:r>
+        <w:rPr>
+          <w:rFonts w:ascii="Times New Roman" w:hAnsi="Times New Roman" w:cs="Times New Roman"/>
+        </w:rPr>
+        <w:t>maupun</w:t>
+      </w:r>
+      <w:proofErr w:type="spellEnd"/>
+      <w:r>
+        <w:rPr>
+          <w:rFonts w:ascii="Times New Roman" w:hAnsi="Times New Roman" w:cs="Times New Roman"/>
+        </w:rPr>
+        <w:t xml:space="preserve"> </w:t>
+      </w:r>
+      <w:proofErr w:type="spellStart"/>
+      <w:r>
+        <w:rPr>
+          <w:rFonts w:ascii="Times New Roman" w:hAnsi="Times New Roman" w:cs="Times New Roman"/>
+        </w:rPr>
+        <w:t>kejadian</w:t>
+      </w:r>
+      <w:proofErr w:type="spellEnd"/>
+      <w:r>
+        <w:rPr>
+          <w:rFonts w:ascii="Times New Roman" w:hAnsi="Times New Roman" w:cs="Times New Roman"/>
+        </w:rPr>
+        <w:t xml:space="preserve"> lain di </w:t>
+      </w:r>
+      <w:proofErr w:type="spellStart"/>
+      <w:r>
+        <w:rPr>
+          <w:rFonts w:ascii="Times New Roman" w:hAnsi="Times New Roman" w:cs="Times New Roman"/>
+        </w:rPr>
+        <w:t>luar</w:t>
+      </w:r>
+      <w:proofErr w:type="spellEnd"/>
+      <w:r>
+        <w:rPr>
+          <w:rFonts w:ascii="Times New Roman" w:hAnsi="Times New Roman" w:cs="Times New Roman"/>
+        </w:rPr>
+        <w:t xml:space="preserve"> </w:t>
+      </w:r>
+      <w:proofErr w:type="spellStart"/>
+      <w:r>
+        <w:rPr>
+          <w:rFonts w:ascii="Times New Roman" w:hAnsi="Times New Roman" w:cs="Times New Roman"/>
+        </w:rPr>
+        <w:t>kekuasaan</w:t>
+      </w:r>
+      <w:proofErr w:type="spellEnd"/>
+      <w:r>
+        <w:rPr>
+          <w:rFonts w:ascii="Times New Roman" w:hAnsi="Times New Roman" w:cs="Times New Roman"/>
+        </w:rPr>
+        <w:t xml:space="preserve"> </w:t>
+      </w:r>
+      <w:proofErr w:type="spellStart"/>
+      <w:r>
+        <w:rPr>
+          <w:rFonts w:ascii="Times New Roman" w:hAnsi="Times New Roman" w:cs="Times New Roman"/>
+        </w:rPr>
+        <w:t>pihak</w:t>
+      </w:r>
+      <w:proofErr w:type="spellEnd"/>
+      <w:r>
+        <w:rPr>
+          <w:rFonts w:ascii="Times New Roman" w:hAnsi="Times New Roman" w:cs="Times New Roman"/>
+        </w:rPr>
+        <w:t xml:space="preserve"> (</w:t>
+      </w:r>
+      <w:r>
+        <w:rPr>
+          <w:rFonts w:ascii="Times New Roman" w:hAnsi="Times New Roman" w:cs="Times New Roman"/>
+        </w:rPr>
+        <w:t>{</w:t>
+      </w:r>
+      <w:proofErr w:type="spellStart"/>
+      <w:r>
+        <w:rPr>
+          <w:rFonts w:ascii="Times New Roman" w:hAnsi="Times New Roman" w:cs="Times New Roman"/>
+        </w:rPr>
+        <w:t>clinic_name</w:t>
+      </w:r>
+      <w:proofErr w:type="spellEnd"/>
+      <w:r>
+        <w:rPr>
+          <w:rFonts w:ascii="Times New Roman" w:hAnsi="Times New Roman" w:cs="Times New Roman"/>
+        </w:rPr>
+        <w:t>}</w:t>
+      </w:r>
+      <w:r>
+        <w:rPr>
+          <w:rFonts w:ascii="Times New Roman" w:hAnsi="Times New Roman" w:cs="Times New Roman"/>
+        </w:rPr>
+        <w:t xml:space="preserve">) </w:t>
+      </w:r>
+      <w:proofErr w:type="spellStart"/>
+      <w:r>
+        <w:rPr>
+          <w:rFonts w:ascii="Times New Roman" w:hAnsi="Times New Roman" w:cs="Times New Roman"/>
+        </w:rPr>
+        <w:t>seperti</w:t>
+      </w:r>
+      <w:proofErr w:type="spellEnd"/>
+      <w:r>
+        <w:rPr>
+          <w:rFonts w:ascii="Times New Roman" w:hAnsi="Times New Roman" w:cs="Times New Roman"/>
+        </w:rPr>
+        <w:t xml:space="preserve"> </w:t>
+      </w:r>
+      <w:proofErr w:type="spellStart"/>
+      <w:r>
+        <w:rPr>
+          <w:rFonts w:ascii="Times New Roman" w:hAnsi="Times New Roman" w:cs="Times New Roman"/>
+        </w:rPr>
+        <w:t>bencana</w:t>
+      </w:r>
+      <w:proofErr w:type="spellEnd"/>
+      <w:r>
+        <w:rPr>
+          <w:rFonts w:ascii="Times New Roman" w:hAnsi="Times New Roman" w:cs="Times New Roman"/>
+        </w:rPr>
+        <w:t xml:space="preserve"> </w:t>
+      </w:r>
+      <w:proofErr w:type="spellStart"/>
+      <w:r>
+        <w:rPr>
+          <w:rFonts w:ascii="Times New Roman" w:hAnsi="Times New Roman" w:cs="Times New Roman"/>
+        </w:rPr>
+        <w:t>alam</w:t>
+      </w:r>
+      <w:proofErr w:type="spellEnd"/>
+      <w:r>
+        <w:rPr>
+          <w:rFonts w:ascii="Times New Roman" w:hAnsi="Times New Roman" w:cs="Times New Roman"/>
+        </w:rPr>
+        <w:t xml:space="preserve">, </w:t>
+      </w:r>
+      <w:proofErr w:type="spellStart"/>
+      <w:r>
+        <w:rPr>
+          <w:rFonts w:ascii="Times New Roman" w:hAnsi="Times New Roman" w:cs="Times New Roman"/>
+        </w:rPr>
+        <w:t>kebakaran</w:t>
+      </w:r>
+      <w:proofErr w:type="spellEnd"/>
+      <w:r>
+        <w:rPr>
+          <w:rFonts w:ascii="Times New Roman" w:hAnsi="Times New Roman" w:cs="Times New Roman"/>
+        </w:rPr>
+        <w:t xml:space="preserve">, </w:t>
+      </w:r>
+      <w:proofErr w:type="spellStart"/>
+      <w:r>
+        <w:rPr>
+          <w:rFonts w:ascii="Times New Roman" w:hAnsi="Times New Roman" w:cs="Times New Roman"/>
+        </w:rPr>
+        <w:t>hewan</w:t>
+      </w:r>
+      <w:proofErr w:type="spellEnd"/>
+      <w:r>
+        <w:rPr>
+          <w:rFonts w:ascii="Times New Roman" w:hAnsi="Times New Roman" w:cs="Times New Roman"/>
+        </w:rPr>
+        <w:t xml:space="preserve"> </w:t>
+      </w:r>
+      <w:proofErr w:type="spellStart"/>
+      <w:r>
+        <w:rPr>
+          <w:rFonts w:ascii="Times New Roman" w:hAnsi="Times New Roman" w:cs="Times New Roman"/>
+        </w:rPr>
+        <w:t>kabur</w:t>
+      </w:r>
+      <w:proofErr w:type="spellEnd"/>
+      <w:r>
+        <w:rPr>
+          <w:rFonts w:ascii="Times New Roman" w:hAnsi="Times New Roman" w:cs="Times New Roman"/>
+        </w:rPr>
+        <w:t> dan </w:t>
+      </w:r>
+      <w:proofErr w:type="spellStart"/>
+      <w:r>
+        <w:rPr>
+          <w:rFonts w:ascii="Times New Roman" w:hAnsi="Times New Roman" w:cs="Times New Roman"/>
+        </w:rPr>
+        <w:t>lainnya</w:t>
+      </w:r>
+      <w:proofErr w:type="spellEnd"/>
+      <w:r>
+        <w:rPr>
+          <w:rFonts w:ascii="Times New Roman" w:hAnsi="Times New Roman" w:cs="Times New Roman"/>
+        </w:rPr>
+        <w:t>.</w:t>
+      </w:r>
+    </w:p>
+    <w:p>
+      <w:pPr>
+        <w:spacing w:line="240" w:lineRule="auto"/>
+        <w:jc w:val="both"/>
+        <w:rPr>
+          <w:rFonts w:ascii="Times New Roman" w:hAnsi="Times New Roman" w:cs="Times New Roman"/>
+        </w:rPr>
+      </w:pPr>
+      <w:r>
+        <w:rPr>
+          <w:rFonts w:ascii="Times New Roman" w:hAnsi="Times New Roman" w:cs="Times New Roman"/>
+        </w:rPr>
+        <w:t xml:space="preserve">Saya </w:t>
+      </w:r>
+      <w:proofErr w:type="spellStart"/>
+      <w:r>
+        <w:rPr>
+          <w:rFonts w:ascii="Times New Roman" w:hAnsi="Times New Roman" w:cs="Times New Roman"/>
+        </w:rPr>
+        <w:t>bersedia</w:t>
+      </w:r>
+      <w:proofErr w:type="spellEnd"/>
+      <w:r>
+        <w:rPr>
+          <w:rFonts w:ascii="Times New Roman" w:hAnsi="Times New Roman" w:cs="Times New Roman"/>
+        </w:rPr>
+        <w:t xml:space="preserve"> </w:t>
+      </w:r>
+      <w:proofErr w:type="spellStart"/>
+      <w:r>
+        <w:rPr>
+          <w:rFonts w:ascii="Times New Roman" w:hAnsi="Times New Roman" w:cs="Times New Roman"/>
+        </w:rPr>
+        <w:t>untuk</w:t>
+      </w:r>
+      <w:proofErr w:type="spellEnd"/>
+      <w:r>
+        <w:rPr>
+          <w:rFonts w:ascii="Times New Roman" w:hAnsi="Times New Roman" w:cs="Times New Roman"/>
+        </w:rPr>
+        <w:t xml:space="preserve"> </w:t>
+      </w:r>
+      <w:proofErr w:type="spellStart"/>
+      <w:r>
+        <w:rPr>
+          <w:rFonts w:ascii="Times New Roman" w:hAnsi="Times New Roman" w:cs="Times New Roman"/>
+        </w:rPr>
+        <w:t>melunasi</w:t>
+      </w:r>
+      <w:proofErr w:type="spellEnd"/>
+      <w:r>
+        <w:rPr>
+          <w:rFonts w:ascii="Times New Roman" w:hAnsi="Times New Roman" w:cs="Times New Roman"/>
+        </w:rPr>
+        <w:t xml:space="preserve"> </w:t>
+      </w:r>
+      <w:proofErr w:type="spellStart"/>
+      <w:r>
+        <w:rPr>
+          <w:rFonts w:ascii="Times New Roman" w:hAnsi="Times New Roman" w:cs="Times New Roman"/>
+        </w:rPr>
+        <w:t>semua</w:t>
+      </w:r>
+      <w:proofErr w:type="spellEnd"/>
+      <w:r>
+        <w:rPr>
+          <w:rFonts w:ascii="Times New Roman" w:hAnsi="Times New Roman" w:cs="Times New Roman"/>
+        </w:rPr>
+        <w:t xml:space="preserve"> </w:t>
+      </w:r>
+      <w:proofErr w:type="spellStart"/>
+      <w:r>
+        <w:rPr>
+          <w:rFonts w:ascii="Times New Roman" w:hAnsi="Times New Roman" w:cs="Times New Roman"/>
+        </w:rPr>
+        <w:t>biaya</w:t>
+      </w:r>
+      <w:proofErr w:type="spellEnd"/>
+      <w:r>
+        <w:rPr>
+          <w:rFonts w:ascii="Times New Roman" w:hAnsi="Times New Roman" w:cs="Times New Roman"/>
+        </w:rPr>
+        <w:t xml:space="preserve"> yang </w:t>
+      </w:r>
+      <w:proofErr w:type="spellStart"/>
+      <w:r>
+        <w:rPr>
+          <w:rFonts w:ascii="Times New Roman" w:hAnsi="Times New Roman" w:cs="Times New Roman"/>
+        </w:rPr>
+        <w:t>telah</w:t>
+      </w:r>
+      <w:proofErr w:type="spellEnd"/>
+      <w:r>
+        <w:rPr>
+          <w:rFonts w:ascii="Times New Roman" w:hAnsi="Times New Roman" w:cs="Times New Roman"/>
+        </w:rPr>
+        <w:t xml:space="preserve"> di </w:t>
+      </w:r>
+      <w:proofErr w:type="spellStart"/>
+      <w:r>
+        <w:rPr>
+          <w:rFonts w:ascii="Times New Roman" w:hAnsi="Times New Roman" w:cs="Times New Roman"/>
+        </w:rPr>
+        <w:t>bebankan</w:t>
+      </w:r>
+      <w:proofErr w:type="spellEnd"/>
+      <w:r>
+        <w:rPr>
+          <w:rFonts w:ascii="Times New Roman" w:hAnsi="Times New Roman" w:cs="Times New Roman"/>
+        </w:rPr>
+        <w:t xml:space="preserve"> </w:t>
+      </w:r>
+      <w:proofErr w:type="spellStart"/>
+      <w:r>
+        <w:rPr>
+          <w:rFonts w:ascii="Times New Roman" w:hAnsi="Times New Roman" w:cs="Times New Roman"/>
+        </w:rPr>
+        <w:t>kepada</w:t>
+      </w:r>
+      <w:proofErr w:type="spellEnd"/>
+      <w:r>
+        <w:rPr>
+          <w:rFonts w:ascii="Times New Roman" w:hAnsi="Times New Roman" w:cs="Times New Roman"/>
+        </w:rPr>
+        <w:t xml:space="preserve"> </w:t>
+      </w:r>
+      <w:proofErr w:type="spellStart"/>
+      <w:r>
+        <w:rPr>
+          <w:rFonts w:ascii="Times New Roman" w:hAnsi="Times New Roman" w:cs="Times New Roman"/>
+        </w:rPr>
+        <w:t>saya</w:t>
+      </w:r>
+      <w:proofErr w:type="spellEnd"/>
+      <w:r>
+        <w:rPr>
+          <w:rFonts w:ascii="Times New Roman" w:hAnsi="Times New Roman" w:cs="Times New Roman"/>
+        </w:rPr>
+        <w:t xml:space="preserve"> </w:t>
+      </w:r>
+      <w:proofErr w:type="spellStart"/>
+      <w:r>
+        <w:rPr>
+          <w:rFonts w:ascii="Times New Roman" w:hAnsi="Times New Roman" w:cs="Times New Roman"/>
+        </w:rPr>
+        <w:t>atas</w:t>
+      </w:r>
+      <w:proofErr w:type="spellEnd"/>
+      <w:r>
+        <w:rPr>
+          <w:rFonts w:ascii="Times New Roman" w:hAnsi="Times New Roman" w:cs="Times New Roman"/>
+        </w:rPr>
+        <w:t xml:space="preserve"> </w:t>
+      </w:r>
+      <w:proofErr w:type="spellStart"/>
+      <w:r>
+        <w:rPr>
+          <w:rFonts w:ascii="Times New Roman" w:hAnsi="Times New Roman" w:cs="Times New Roman"/>
+        </w:rPr>
+        <w:t>semua</w:t>
+      </w:r>
+      <w:proofErr w:type="spellEnd"/>
+      <w:r>
+        <w:rPr>
+          <w:rFonts w:ascii="Times New Roman" w:hAnsi="Times New Roman" w:cs="Times New Roman"/>
+        </w:rPr>
+        <w:t xml:space="preserve"> </w:t>
+      </w:r>
+      <w:proofErr w:type="spellStart"/>
+      <w:r>
+        <w:rPr>
+          <w:rFonts w:ascii="Times New Roman" w:hAnsi="Times New Roman" w:cs="Times New Roman"/>
+        </w:rPr>
+        <w:t>tindakan</w:t>
+      </w:r>
+      <w:proofErr w:type="spellEnd"/>
+      <w:r>
+        <w:rPr>
+          <w:rFonts w:ascii="Times New Roman" w:hAnsi="Times New Roman" w:cs="Times New Roman"/>
+        </w:rPr>
+        <w:t xml:space="preserve"> </w:t>
+      </w:r>
+      <w:r>
+        <w:rPr>
+          <w:rFonts w:ascii="Times New Roman" w:hAnsi="Times New Roman" w:cs="Times New Roman"/>
+        </w:rPr>
+        <w:t xml:space="preserve">yang </w:t>
+      </w:r>
+      <w:proofErr w:type="spellStart"/>
+      <w:r>
+        <w:rPr>
+          <w:rFonts w:ascii="Times New Roman" w:hAnsi="Times New Roman" w:cs="Times New Roman"/>
+        </w:rPr>
+        <w:t>telah</w:t>
+      </w:r>
+      <w:proofErr w:type="spellEnd"/>
+      <w:r>
+        <w:rPr>
+          <w:rFonts w:ascii="Times New Roman" w:hAnsi="Times New Roman" w:cs="Times New Roman"/>
+        </w:rPr>
+        <w:t xml:space="preserve"> </w:t>
+      </w:r>
+      <w:proofErr w:type="spellStart"/>
+      <w:r>
+        <w:rPr>
+          <w:rFonts w:ascii="Times New Roman" w:hAnsi="Times New Roman" w:cs="Times New Roman"/>
+        </w:rPr>
+        <w:t>diberikan</w:t>
+      </w:r>
+      <w:proofErr w:type="spellEnd"/>
+      <w:r>
+        <w:rPr>
+          <w:rFonts w:ascii="Times New Roman" w:hAnsi="Times New Roman" w:cs="Times New Roman"/>
+        </w:rPr>
+        <w:t xml:space="preserve"> </w:t>
+      </w:r>
+      <w:proofErr w:type="spellStart"/>
+      <w:r>
+        <w:rPr>
+          <w:rFonts w:ascii="Times New Roman" w:hAnsi="Times New Roman" w:cs="Times New Roman"/>
+        </w:rPr>
+        <w:t>terhadap</w:t>
+      </w:r>
+      <w:proofErr w:type="spellEnd"/>
+      <w:r>
+        <w:rPr>
+          <w:rFonts w:ascii="Times New Roman" w:hAnsi="Times New Roman" w:cs="Times New Roman"/>
+        </w:rPr>
+        <w:t xml:space="preserve"> </w:t>
+      </w:r>
+      <w:proofErr w:type="spellStart"/>
+      <w:r>
+        <w:rPr>
+          <w:rFonts w:ascii="Times New Roman" w:hAnsi="Times New Roman" w:cs="Times New Roman"/>
+        </w:rPr>
+        <w:t>hewan</w:t>
+      </w:r>
+      <w:proofErr w:type="spellEnd"/>
+      <w:r>
+        <w:rPr>
+          <w:rFonts w:ascii="Times New Roman" w:hAnsi="Times New Roman" w:cs="Times New Roman"/>
+        </w:rPr>
+        <w:t xml:space="preserve"> </w:t>
+      </w:r>
+      <w:proofErr w:type="spellStart"/>
+      <w:r>
+        <w:rPr>
+          <w:rFonts w:ascii="Times New Roman" w:hAnsi="Times New Roman" w:cs="Times New Roman"/>
+        </w:rPr>
+        <w:t>saya</w:t>
+      </w:r>
+      <w:proofErr w:type="spellEnd"/>
+      <w:r>
+        <w:rPr>
+          <w:rFonts w:ascii="Times New Roman" w:hAnsi="Times New Roman" w:cs="Times New Roman"/>
+        </w:rPr>
+        <w:t xml:space="preserve">. Saya </w:t>
+      </w:r>
+      <w:proofErr w:type="spellStart"/>
+      <w:r>
+        <w:rPr>
+          <w:rFonts w:ascii="Times New Roman" w:hAnsi="Times New Roman" w:cs="Times New Roman"/>
+        </w:rPr>
+        <w:t>bersedia</w:t>
+      </w:r>
+      <w:proofErr w:type="spellEnd"/>
+      <w:r>
+        <w:rPr>
+          <w:rFonts w:ascii="Times New Roman" w:hAnsi="Times New Roman" w:cs="Times New Roman"/>
+        </w:rPr>
+        <w:t xml:space="preserve"> </w:t>
+      </w:r>
+      <w:proofErr w:type="spellStart"/>
+      <w:r>
+        <w:rPr>
+          <w:rFonts w:ascii="Times New Roman" w:hAnsi="Times New Roman" w:cs="Times New Roman"/>
+        </w:rPr>
+        <w:t>memberikan</w:t>
+      </w:r>
+      <w:proofErr w:type="spellEnd"/>
+      <w:r>
+        <w:rPr>
+          <w:rFonts w:ascii="Times New Roman" w:hAnsi="Times New Roman" w:cs="Times New Roman"/>
+        </w:rPr>
+        <w:t xml:space="preserve"> deposit </w:t>
+      </w:r>
+      <w:proofErr w:type="spellStart"/>
+      <w:r>
+        <w:rPr>
+          <w:rFonts w:ascii="Times New Roman" w:hAnsi="Times New Roman" w:cs="Times New Roman"/>
+        </w:rPr>
+        <w:t>sebesar</w:t>
+      </w:r>
+      <w:proofErr w:type="spellEnd"/>
+      <w:r>
+        <w:rPr>
+          <w:rFonts w:ascii="Times New Roman" w:hAnsi="Times New Roman" w:cs="Times New Roman"/>
+        </w:rPr>
+        <w:t xml:space="preserve"> </w:t>
+      </w:r>
+      <w:r>
+        <w:rPr>
+          <w:rFonts w:ascii="Times New Roman" w:hAnsi="Times New Roman" w:cs="Times New Roman"/>
+        </w:rPr>
+        <w:t>{</w:t>
+      </w:r>
+      <w:proofErr w:type="spellStart"/>
+      <w:r>
+        <w:rPr>
+          <w:rFonts w:ascii="Times New Roman" w:hAnsi="Times New Roman" w:cs="Times New Roman"/>
+        </w:rPr>
+        <w:t>total_amount</w:t>
+      </w:r>
+      <w:proofErr w:type="spellEnd"/>
+      <w:r>
+        <w:rPr>
+          <w:rFonts w:ascii="Times New Roman" w:hAnsi="Times New Roman" w:cs="Times New Roman"/>
+        </w:rPr>
+        <w:t>}</w:t>
+      </w:r>
+      <w:r>
+        <w:rPr>
+          <w:rFonts w:ascii="Times New Roman" w:hAnsi="Times New Roman" w:cs="Times New Roman"/>
+        </w:rPr>
+        <w:t>.</w:t>
+      </w:r>
+    </w:p>
+    <w:p>
+      <w:pPr>
+        <w:spacing w:line="240" w:lineRule="auto"/>
+        <w:jc w:val="both"/>
+        <w:rPr>
+          <w:rFonts w:ascii="Times New Roman" w:hAnsi="Times New Roman" w:cs="Times New Roman"/>
+        </w:rPr>
+      </w:pPr>
+      <w:r>
+        <w:rPr>
+          <w:rFonts w:ascii="Times New Roman" w:hAnsi="Times New Roman" w:cs="Times New Roman"/>
+        </w:rPr>
+        <w:t xml:space="preserve">Jika </w:t>
+      </w:r>
+      <w:proofErr w:type="spellStart"/>
+      <w:r>
+        <w:rPr>
+          <w:rFonts w:ascii="Times New Roman" w:hAnsi="Times New Roman" w:cs="Times New Roman"/>
+        </w:rPr>
+        <w:t>dalam</w:t>
+      </w:r>
+      <w:proofErr w:type="spellEnd"/>
+      <w:r>
+        <w:rPr>
+          <w:rFonts w:ascii="Times New Roman" w:hAnsi="Times New Roman" w:cs="Times New Roman"/>
+        </w:rPr>
+        <w:t xml:space="preserve"> </w:t>
+      </w:r>
+      <w:proofErr w:type="spellStart"/>
+      <w:r>
+        <w:rPr>
+          <w:rFonts w:ascii="Times New Roman" w:hAnsi="Times New Roman" w:cs="Times New Roman"/>
+        </w:rPr>
+        <w:t>kurun</w:t>
+      </w:r>
+      <w:proofErr w:type="spellEnd"/>
+      <w:r>
+        <w:rPr>
+          <w:rFonts w:ascii="Times New Roman" w:hAnsi="Times New Roman" w:cs="Times New Roman"/>
+        </w:rPr>
+        <w:t xml:space="preserve"> </w:t>
+      </w:r>
+      <w:proofErr w:type="spellStart"/>
+      <w:r>
+        <w:rPr>
+          <w:rFonts w:ascii="Times New Roman" w:hAnsi="Times New Roman" w:cs="Times New Roman"/>
+        </w:rPr>
+        <w:t>waktu</w:t>
+      </w:r>
+      <w:proofErr w:type="spellEnd"/>
+      <w:r>
+        <w:rPr>
+          <w:rFonts w:ascii="Times New Roman" w:hAnsi="Times New Roman" w:cs="Times New Roman"/>
+        </w:rPr>
+        <w:t xml:space="preserve"> 7 (</w:t>
+      </w:r>
+      <w:proofErr w:type="spellStart"/>
+      <w:r>
+        <w:rPr>
+          <w:rFonts w:ascii="Times New Roman" w:hAnsi="Times New Roman" w:cs="Times New Roman"/>
+        </w:rPr>
+        <w:t>tujuh</w:t>
+      </w:r>
+      <w:proofErr w:type="spellEnd"/>
+      <w:r>
+        <w:rPr>
+          <w:rFonts w:ascii="Times New Roman" w:hAnsi="Times New Roman" w:cs="Times New Roman"/>
+        </w:rPr>
+        <w:t xml:space="preserve">) </w:t>
+      </w:r>
+      <w:proofErr w:type="spellStart"/>
+      <w:r>
+        <w:rPr>
+          <w:rFonts w:ascii="Times New Roman" w:hAnsi="Times New Roman" w:cs="Times New Roman"/>
+        </w:rPr>
+        <w:t>hari</w:t>
+      </w:r>
+      <w:proofErr w:type="spellEnd"/>
+      <w:r>
+        <w:rPr>
+          <w:rFonts w:ascii="Times New Roman" w:hAnsi="Times New Roman" w:cs="Times New Roman"/>
+        </w:rPr>
+        <w:t xml:space="preserve"> </w:t>
+      </w:r>
+      <w:proofErr w:type="spellStart"/>
+      <w:r>
+        <w:rPr>
+          <w:rFonts w:ascii="Times New Roman" w:hAnsi="Times New Roman" w:cs="Times New Roman"/>
+        </w:rPr>
+        <w:t>setelah</w:t>
+      </w:r>
+      <w:proofErr w:type="spellEnd"/>
+      <w:r>
+        <w:rPr>
+          <w:rFonts w:ascii="Times New Roman" w:hAnsi="Times New Roman" w:cs="Times New Roman"/>
+        </w:rPr>
+        <w:t xml:space="preserve"> </w:t>
+      </w:r>
+      <w:proofErr w:type="spellStart"/>
+      <w:r>
+        <w:rPr>
+          <w:rFonts w:ascii="Times New Roman" w:hAnsi="Times New Roman" w:cs="Times New Roman"/>
+        </w:rPr>
+        <w:t>pemberitahuan</w:t>
+      </w:r>
+      <w:proofErr w:type="spellEnd"/>
+      <w:r>
+        <w:rPr>
+          <w:rFonts w:ascii="Times New Roman" w:hAnsi="Times New Roman" w:cs="Times New Roman"/>
+        </w:rPr>
+        <w:t xml:space="preserve"> </w:t>
+      </w:r>
+      <w:proofErr w:type="spellStart"/>
+      <w:r>
+        <w:rPr>
+          <w:rFonts w:ascii="Times New Roman" w:hAnsi="Times New Roman" w:cs="Times New Roman"/>
+        </w:rPr>
+        <w:t>prihal</w:t>
+      </w:r>
+      <w:proofErr w:type="spellEnd"/>
+      <w:r>
+        <w:rPr>
+          <w:rFonts w:ascii="Times New Roman" w:hAnsi="Times New Roman" w:cs="Times New Roman"/>
+        </w:rPr>
+        <w:t xml:space="preserve"> </w:t>
+      </w:r>
+      <w:proofErr w:type="spellStart"/>
+      <w:r>
+        <w:rPr>
+          <w:rFonts w:ascii="Times New Roman" w:hAnsi="Times New Roman" w:cs="Times New Roman"/>
+        </w:rPr>
+        <w:t>biaya</w:t>
+      </w:r>
+      <w:proofErr w:type="spellEnd"/>
+      <w:r>
+        <w:rPr>
+          <w:rFonts w:ascii="Times New Roman" w:hAnsi="Times New Roman" w:cs="Times New Roman"/>
+        </w:rPr>
+        <w:t xml:space="preserve"> yang </w:t>
+      </w:r>
+      <w:proofErr w:type="spellStart"/>
+      <w:r>
+        <w:rPr>
+          <w:rFonts w:ascii="Times New Roman" w:hAnsi="Times New Roman" w:cs="Times New Roman"/>
+        </w:rPr>
+        <w:t>harus</w:t>
+      </w:r>
+      <w:proofErr w:type="spellEnd"/>
+      <w:r>
+        <w:rPr>
+          <w:rFonts w:ascii="Times New Roman" w:hAnsi="Times New Roman" w:cs="Times New Roman"/>
+        </w:rPr>
+        <w:t xml:space="preserve"> </w:t>
+      </w:r>
+      <w:proofErr w:type="spellStart"/>
+      <w:r>
+        <w:rPr>
+          <w:rFonts w:ascii="Times New Roman" w:hAnsi="Times New Roman" w:cs="Times New Roman"/>
+        </w:rPr>
+        <w:t>dilunaskan</w:t>
+      </w:r>
+      <w:proofErr w:type="spellEnd"/>
+      <w:r>
+        <w:rPr>
+          <w:rFonts w:ascii="Times New Roman" w:hAnsi="Times New Roman" w:cs="Times New Roman"/>
+        </w:rPr>
+        <w:t xml:space="preserve"> </w:t>
+      </w:r>
+      <w:proofErr w:type="spellStart"/>
+      <w:r>
+        <w:rPr>
+          <w:rFonts w:ascii="Times New Roman" w:hAnsi="Times New Roman" w:cs="Times New Roman"/>
+        </w:rPr>
+        <w:t>namun</w:t>
+      </w:r>
+      <w:proofErr w:type="spellEnd"/>
+      <w:r>
+        <w:rPr>
+          <w:rFonts w:ascii="Times New Roman" w:hAnsi="Times New Roman" w:cs="Times New Roman"/>
+        </w:rPr>
+        <w:t xml:space="preserve"> </w:t>
+      </w:r>
+      <w:proofErr w:type="spellStart"/>
+      <w:r>
+        <w:rPr>
+          <w:rFonts w:ascii="Times New Roman" w:hAnsi="Times New Roman" w:cs="Times New Roman"/>
+        </w:rPr>
+        <w:t>tidak</w:t>
+      </w:r>
+      <w:proofErr w:type="spellEnd"/>
+      <w:r>
+        <w:rPr>
+          <w:rFonts w:ascii="Times New Roman" w:hAnsi="Times New Roman" w:cs="Times New Roman"/>
+        </w:rPr>
+        <w:t xml:space="preserve"> </w:t>
+      </w:r>
+      <w:proofErr w:type="spellStart"/>
+      <w:r>
+        <w:rPr>
+          <w:rFonts w:ascii="Times New Roman" w:hAnsi="Times New Roman" w:cs="Times New Roman"/>
+        </w:rPr>
+        <w:t>ada</w:t>
+      </w:r>
+      <w:proofErr w:type="spellEnd"/>
+      <w:r>
+        <w:rPr>
+          <w:rFonts w:ascii="Times New Roman" w:hAnsi="Times New Roman" w:cs="Times New Roman"/>
+        </w:rPr>
+        <w:t xml:space="preserve"> </w:t>
+      </w:r>
+      <w:proofErr w:type="spellStart"/>
+      <w:r>
+        <w:rPr>
+          <w:rFonts w:ascii="Times New Roman" w:hAnsi="Times New Roman" w:cs="Times New Roman"/>
+        </w:rPr>
+        <w:t>kabar</w:t>
+      </w:r>
+      <w:proofErr w:type="spellEnd"/>
+      <w:r>
+        <w:rPr>
+          <w:rFonts w:ascii="Times New Roman" w:hAnsi="Times New Roman" w:cs="Times New Roman"/>
+        </w:rPr>
+        <w:t>/</w:t>
+      </w:r>
+      <w:proofErr w:type="spellStart"/>
+      <w:r>
+        <w:rPr>
+          <w:rFonts w:ascii="Times New Roman" w:hAnsi="Times New Roman" w:cs="Times New Roman"/>
+        </w:rPr>
+        <w:t>respon</w:t>
+      </w:r>
+      <w:proofErr w:type="spellEnd"/>
+      <w:r>
+        <w:rPr>
+          <w:rFonts w:ascii="Times New Roman" w:hAnsi="Times New Roman" w:cs="Times New Roman"/>
+        </w:rPr>
+        <w:t xml:space="preserve"> </w:t>
+      </w:r>
+      <w:proofErr w:type="spellStart"/>
+      <w:r>
+        <w:rPr>
+          <w:rFonts w:ascii="Times New Roman" w:hAnsi="Times New Roman" w:cs="Times New Roman"/>
+        </w:rPr>
+        <w:t>dari</w:t>
+      </w:r>
+      <w:proofErr w:type="spellEnd"/>
+      <w:r>
+        <w:rPr>
+          <w:rFonts w:ascii="Times New Roman" w:hAnsi="Times New Roman" w:cs="Times New Roman"/>
+        </w:rPr>
+        <w:t xml:space="preserve"> </w:t>
+      </w:r>
+      <w:proofErr w:type="spellStart"/>
+      <w:r>
+        <w:rPr>
+          <w:rFonts w:ascii="Times New Roman" w:hAnsi="Times New Roman" w:cs="Times New Roman"/>
+        </w:rPr>
+        <w:t>saya</w:t>
+      </w:r>
+      <w:proofErr w:type="spellEnd"/>
+      <w:r>
+        <w:rPr>
+          <w:rFonts w:ascii="Times New Roman" w:hAnsi="Times New Roman" w:cs="Times New Roman"/>
+        </w:rPr>
+        <w:t xml:space="preserve"> </w:t>
+      </w:r>
+      <w:proofErr w:type="spellStart"/>
+      <w:r>
+        <w:rPr>
+          <w:rFonts w:ascii="Times New Roman" w:hAnsi="Times New Roman" w:cs="Times New Roman"/>
+        </w:rPr>
+        <w:t>maka</w:t>
+      </w:r>
+      <w:proofErr w:type="spellEnd"/>
+      <w:r>
+        <w:rPr>
+          <w:rFonts w:ascii="Times New Roman" w:hAnsi="Times New Roman" w:cs="Times New Roman"/>
+        </w:rPr>
+        <w:t xml:space="preserve"> </w:t>
+      </w:r>
+      <w:proofErr w:type="spellStart"/>
+      <w:r>
+        <w:rPr>
+          <w:rFonts w:ascii="Times New Roman" w:hAnsi="Times New Roman" w:cs="Times New Roman"/>
+        </w:rPr>
+        <w:t>secara</w:t>
+      </w:r>
+      <w:proofErr w:type="spellEnd"/>
+      <w:r>
+        <w:rPr>
+          <w:rFonts w:ascii="Times New Roman" w:hAnsi="Times New Roman" w:cs="Times New Roman"/>
+        </w:rPr>
+        <w:t xml:space="preserve"> </w:t>
+      </w:r>
+      <w:proofErr w:type="spellStart"/>
+      <w:r>
+        <w:rPr>
+          <w:rFonts w:ascii="Times New Roman" w:hAnsi="Times New Roman" w:cs="Times New Roman"/>
+        </w:rPr>
+        <w:t>otomatis</w:t>
+      </w:r>
+      <w:proofErr w:type="spellEnd"/>
+      <w:r>
+        <w:rPr>
+          <w:rFonts w:ascii="Times New Roman" w:hAnsi="Times New Roman" w:cs="Times New Roman"/>
+        </w:rPr>
+        <w:t xml:space="preserve"> </w:t>
+      </w:r>
+      <w:proofErr w:type="spellStart"/>
+      <w:r>
+        <w:rPr>
+          <w:rFonts w:ascii="Times New Roman" w:hAnsi="Times New Roman" w:cs="Times New Roman"/>
+        </w:rPr>
+        <w:t>pihak</w:t>
+      </w:r>
+      <w:proofErr w:type="spellEnd"/>
+      <w:r>
+        <w:rPr>
+          <w:rFonts w:ascii="Times New Roman" w:hAnsi="Times New Roman" w:cs="Times New Roman"/>
+        </w:rPr>
+        <w:t xml:space="preserve"> </w:t>
+      </w:r>
+      <w:r>
+        <w:rPr>
+          <w:rFonts w:ascii="Times New Roman" w:hAnsi="Times New Roman" w:cs="Times New Roman"/>
+        </w:rPr>
+        <w:t>(</w:t>
+      </w:r>
+      <w:r>
+        <w:rPr>
+          <w:rFonts w:ascii="Times New Roman" w:hAnsi="Times New Roman" w:cs="Times New Roman"/>
+        </w:rPr>
+        <w:t>{</w:t>
+      </w:r>
+      <w:proofErr w:type="spellStart"/>
+      <w:r>
+        <w:rPr>
+          <w:rFonts w:ascii="Times New Roman" w:hAnsi="Times New Roman" w:cs="Times New Roman"/>
+        </w:rPr>
+        <w:t>clinic_name</w:t>
+      </w:r>
+      <w:proofErr w:type="spellEnd"/>
+      <w:r>
+        <w:rPr>
+          <w:rFonts w:ascii="Times New Roman" w:hAnsi="Times New Roman" w:cs="Times New Roman"/>
+        </w:rPr>
+        <w:t>}</w:t>
+      </w:r>
+      <w:r>
+        <w:rPr>
+          <w:rFonts w:ascii="Times New Roman" w:hAnsi="Times New Roman" w:cs="Times New Roman"/>
+        </w:rPr>
+        <w:t xml:space="preserve">) </w:t>
+      </w:r>
+      <w:proofErr w:type="spellStart"/>
+      <w:r>
+        <w:rPr>
+          <w:rFonts w:ascii="Times New Roman" w:hAnsi="Times New Roman" w:cs="Times New Roman"/>
+        </w:rPr>
+        <w:t>berhak</w:t>
+      </w:r>
+      <w:proofErr w:type="spellEnd"/>
+      <w:r>
+        <w:rPr>
+          <w:rFonts w:ascii="Times New Roman" w:hAnsi="Times New Roman" w:cs="Times New Roman"/>
+        </w:rPr>
+        <w:t xml:space="preserve"> </w:t>
+      </w:r>
+      <w:proofErr w:type="spellStart"/>
+      <w:r>
+        <w:rPr>
+          <w:rFonts w:ascii="Times New Roman" w:hAnsi="Times New Roman" w:cs="Times New Roman"/>
+        </w:rPr>
+        <w:t>untuk</w:t>
+      </w:r>
+      <w:proofErr w:type="spellEnd"/>
+      <w:r>
+        <w:rPr>
+          <w:rFonts w:ascii="Times New Roman" w:hAnsi="Times New Roman" w:cs="Times New Roman"/>
+        </w:rPr>
+        <w:t xml:space="preserve"> </w:t>
+      </w:r>
+      <w:proofErr w:type="spellStart"/>
+      <w:r>
+        <w:rPr>
+          <w:rFonts w:ascii="Times New Roman" w:hAnsi="Times New Roman" w:cs="Times New Roman"/>
+        </w:rPr>
+        <w:t>memutuskan</w:t>
+      </w:r>
+      <w:proofErr w:type="spellEnd"/>
+      <w:r>
+        <w:rPr>
+          <w:rFonts w:ascii="Times New Roman" w:hAnsi="Times New Roman" w:cs="Times New Roman"/>
+        </w:rPr>
+        <w:t xml:space="preserve"> status </w:t>
+      </w:r>
+      <w:proofErr w:type="spellStart"/>
+      <w:r>
+        <w:rPr>
+          <w:rFonts w:ascii="Times New Roman" w:hAnsi="Times New Roman" w:cs="Times New Roman"/>
+        </w:rPr>
+        <w:t>kepemilikan</w:t>
+      </w:r>
+      <w:proofErr w:type="spellEnd"/>
+      <w:r>
+        <w:rPr>
+          <w:rFonts w:ascii="Times New Roman" w:hAnsi="Times New Roman" w:cs="Times New Roman"/>
+        </w:rPr>
+        <w:t xml:space="preserve"> </w:t>
+      </w:r>
+      <w:proofErr w:type="spellStart"/>
+      <w:r>
+        <w:rPr>
+          <w:rFonts w:ascii="Times New Roman" w:hAnsi="Times New Roman" w:cs="Times New Roman"/>
+        </w:rPr>
+        <w:t>hewan</w:t>
+      </w:r>
+      <w:proofErr w:type="spellEnd"/>
+      <w:r>
+        <w:rPr>
+          <w:rFonts w:ascii="Times New Roman" w:hAnsi="Times New Roman" w:cs="Times New Roman"/>
+        </w:rPr>
+        <w:t xml:space="preserve"> </w:t>
+      </w:r>
+      <w:proofErr w:type="spellStart"/>
+      <w:r>
+        <w:rPr>
+          <w:rFonts w:ascii="Times New Roman" w:hAnsi="Times New Roman" w:cs="Times New Roman"/>
+        </w:rPr>
+        <w:t>tersebut</w:t>
+      </w:r>
+      <w:proofErr w:type="spellEnd"/>
+      <w:r>
+        <w:rPr>
+          <w:rFonts w:ascii="Times New Roman" w:hAnsi="Times New Roman" w:cs="Times New Roman"/>
+        </w:rPr>
+        <w:t>.</w:t>
+      </w:r>
+    </w:p>
+    <w:p>
+      <w:pPr>
+        <w:spacing w:line="240" w:lineRule="auto"/>
+        <w:jc w:val="both"/>
+        <w:rPr>
+          <w:rFonts w:ascii="Times New Roman" w:hAnsi="Times New Roman" w:cs="Times New Roman"/>
+        </w:rPr>
+      </w:pPr>
+      <w:proofErr w:type="spellStart"/>
+      <w:r>
+        <w:rPr>
+          <w:rFonts w:ascii="Times New Roman" w:hAnsi="Times New Roman" w:cs="Times New Roman"/>
+        </w:rPr>
+        <w:t>Demikian</w:t>
+      </w:r>
+      <w:proofErr w:type="spellEnd"/>
+      <w:r>
+        <w:rPr>
+          <w:rFonts w:ascii="Times New Roman" w:hAnsi="Times New Roman" w:cs="Times New Roman"/>
+        </w:rPr>
+        <w:t xml:space="preserve"> </w:t>
+      </w:r>
+      <w:proofErr w:type="spellStart"/>
+      <w:r>
+        <w:rPr>
+          <w:rFonts w:ascii="Times New Roman" w:hAnsi="Times New Roman" w:cs="Times New Roman"/>
+        </w:rPr>
+        <w:t>surat</w:t>
+      </w:r>
+      <w:proofErr w:type="spellEnd"/>
+      <w:r>
+        <w:rPr>
+          <w:rFonts w:ascii="Times New Roman" w:hAnsi="Times New Roman" w:cs="Times New Roman"/>
+        </w:rPr>
+        <w:t xml:space="preserve"> </w:t>
+      </w:r>
+      <w:proofErr w:type="spellStart"/>
+      <w:r>
+        <w:rPr>
+          <w:rFonts w:ascii="Times New Roman" w:hAnsi="Times New Roman" w:cs="Times New Roman"/>
+        </w:rPr>
+        <w:t>persetujuan</w:t>
+      </w:r>
+      <w:proofErr w:type="spellEnd"/>
+      <w:r>
+        <w:rPr>
+          <w:rFonts w:ascii="Times New Roman" w:hAnsi="Times New Roman" w:cs="Times New Roman"/>
+        </w:rPr>
+        <w:t xml:space="preserve"> </w:t>
+      </w:r>
+      <w:proofErr w:type="spellStart"/>
+      <w:r>
+        <w:rPr>
+          <w:rFonts w:ascii="Times New Roman" w:hAnsi="Times New Roman" w:cs="Times New Roman"/>
+        </w:rPr>
+        <w:t>ini</w:t>
+      </w:r>
+      <w:proofErr w:type="spellEnd"/>
+      <w:r>
+        <w:rPr>
+          <w:rFonts w:ascii="Times New Roman" w:hAnsi="Times New Roman" w:cs="Times New Roman"/>
+        </w:rPr>
+        <w:t xml:space="preserve"> </w:t>
+      </w:r>
+      <w:proofErr w:type="spellStart"/>
+      <w:r>
+        <w:rPr>
+          <w:rFonts w:ascii="Times New Roman" w:hAnsi="Times New Roman" w:cs="Times New Roman"/>
+        </w:rPr>
+        <w:t>saya</w:t>
+      </w:r>
+      <w:proofErr w:type="spellEnd"/>
+      <w:r>
+        <w:rPr>
+          <w:rFonts w:ascii="Times New Roman" w:hAnsi="Times New Roman" w:cs="Times New Roman"/>
+        </w:rPr>
+        <w:t xml:space="preserve"> buat </w:t>
+      </w:r>
+      <w:proofErr w:type="spellStart"/>
+      <w:r>
+        <w:rPr>
+          <w:rFonts w:ascii="Times New Roman" w:hAnsi="Times New Roman" w:cs="Times New Roman"/>
+        </w:rPr>
+        <w:t>dengan</w:t>
+      </w:r>
+      <w:proofErr w:type="spellEnd"/>
+      <w:r>
+        <w:rPr>
+          <w:rFonts w:ascii="Times New Roman" w:hAnsi="Times New Roman" w:cs="Times New Roman"/>
+        </w:rPr>
+        <w:t xml:space="preserve"> </w:t>
+      </w:r>
+      <w:proofErr w:type="spellStart"/>
+      <w:r>
+        <w:rPr>
+          <w:rFonts w:ascii="Times New Roman" w:hAnsi="Times New Roman" w:cs="Times New Roman"/>
+        </w:rPr>
+        <w:t>sesadar-sadarnya</w:t>
+      </w:r>
+      <w:proofErr w:type="spellEnd"/>
+      <w:r>
+        <w:rPr>
+          <w:rFonts w:ascii="Times New Roman" w:hAnsi="Times New Roman" w:cs="Times New Roman"/>
+        </w:rPr>
+        <w:t xml:space="preserve"> </w:t>
+      </w:r>
+      <w:proofErr w:type="spellStart"/>
+      <w:r>
+        <w:rPr>
+          <w:rFonts w:ascii="Times New Roman" w:hAnsi="Times New Roman" w:cs="Times New Roman"/>
+        </w:rPr>
+        <w:t>tanpa</w:t>
+      </w:r>
+      <w:proofErr w:type="spellEnd"/>
+      <w:r>
+        <w:rPr>
+          <w:rFonts w:ascii="Times New Roman" w:hAnsi="Times New Roman" w:cs="Times New Roman"/>
+        </w:rPr>
+        <w:t xml:space="preserve"> </w:t>
+      </w:r>
+      <w:proofErr w:type="spellStart"/>
+      <w:r>
+        <w:rPr>
+          <w:rFonts w:ascii="Times New Roman" w:hAnsi="Times New Roman" w:cs="Times New Roman"/>
+        </w:rPr>
+        <w:t>paksaan</w:t>
+      </w:r>
+      <w:proofErr w:type="spellEnd"/>
+      <w:r>
+        <w:rPr>
+          <w:rFonts w:ascii="Times New Roman" w:hAnsi="Times New Roman" w:cs="Times New Roman"/>
+        </w:rPr>
+        <w:t xml:space="preserve"> </w:t>
+      </w:r>
+      <w:proofErr w:type="spellStart"/>
+      <w:r>
+        <w:rPr>
+          <w:rFonts w:ascii="Times New Roman" w:hAnsi="Times New Roman" w:cs="Times New Roman"/>
+        </w:rPr>
+        <w:t>dari</w:t>
+      </w:r>
+      <w:proofErr w:type="spellEnd"/>
+      <w:r>
+        <w:rPr>
+          <w:rFonts w:ascii="Times New Roman" w:hAnsi="Times New Roman" w:cs="Times New Roman"/>
+        </w:rPr>
+        <w:t xml:space="preserve"> </w:t>
+      </w:r>
+      <w:proofErr w:type="spellStart"/>
+      <w:r>
+        <w:rPr>
+          <w:rFonts w:ascii="Times New Roman" w:hAnsi="Times New Roman" w:cs="Times New Roman"/>
+        </w:rPr>
+        <w:t>pihak</w:t>
+      </w:r>
+      <w:proofErr w:type="spellEnd"/>
+      <w:r>
+        <w:rPr>
+          <w:rFonts w:ascii="Times New Roman" w:hAnsi="Times New Roman" w:cs="Times New Roman"/>
+        </w:rPr>
+        <w:t xml:space="preserve"> </w:t>
+      </w:r>
+      <w:proofErr w:type="spellStart"/>
+      <w:r>
+        <w:rPr>
+          <w:rFonts w:ascii="Times New Roman" w:hAnsi="Times New Roman" w:cs="Times New Roman"/>
+        </w:rPr>
+        <w:t>manapun</w:t>
+      </w:r>
+      <w:proofErr w:type="spellEnd"/>
+      <w:r>
+        <w:rPr>
+          <w:rFonts w:ascii="Times New Roman" w:hAnsi="Times New Roman" w:cs="Times New Roman"/>
+        </w:rPr>
+        <w:t>.</w:t>
+      </w:r>
+    </w:p>
+    <w:p>
+      <w:pPr>
+        <w:spacing w:line="240" w:lineRule="auto"/>
+        <w:jc w:val="both"/>
+        <w:rPr>
+          <w:rFonts w:ascii="Times New Roman" w:hAnsi="Times New Roman" w:cs="Times New Roman"/>
+        </w:rPr>
+      </w:pPr>
+    </w:p>
+    <w:tbl>
+      <w:tblPr>
+        <w:tblStyle w:val="TableGrid"/>
+        <w:tblW w:w="0" w:type="auto"/>
+        <w:tblBorders>
+          <w:top w:val="none" w:sz="0" w:space="0" w:color="auto"/>
+          <w:left w:val="none" w:sz="0" w:space="0" w:color="auto"/>
+          <w:bottom w:val="none" w:sz="0" w:space="0" w:color="auto"/>
+          <w:right w:val="none" w:sz="0" w:space="0" w:color="auto"/>
+          <w:insideH w:val="none" w:sz="0" w:space="0" w:color="auto"/>
+          <w:insideV w:val="none" w:sz="0" w:space="0" w:color="auto"/>
+        </w:tblBorders>
+        <w:tblLook w:val="04A0" w:firstRow="1" w:lastRow="0" w:firstColumn="1" w:lastColumn="0" w:noHBand="0" w:noVBand="1"/>
+      </w:tblPr>
+      <w:tblGrid>
+        <w:gridCol w:w="3681"/>
+        <w:gridCol w:w="3260"/>
+        <w:gridCol w:w="3515"/>
+      </w:tblGrid>
       <w:tr>
         <w:tc>
           <w:tcPr>
-            <w:tcW w:w="1555" w:type="dxa"/>
+            <w:tcW w:w="3681" w:type="dxa"/>
           </w:tcPr>
           <w:p>
             <w:pPr>
+              <w:jc w:val="center"/>
               <w:rPr>
                 <w:rFonts w:ascii="Times New Roman" w:hAnsi="Times New Roman" w:cs="Times New Roman"/>
               </w:rPr>
@@ -514,10 +3411,11 @@
         </w:tc>
         <w:tc>
           <w:tcPr>
-            <w:tcW w:w="1701" w:type="dxa"/>
+            <w:tcW w:w="3260" w:type="dxa"/>
           </w:tcPr>
           <w:p>
             <w:pPr>
+              <w:jc w:val="right"/>
               <w:rPr>
                 <w:rFonts w:ascii="Times New Roman" w:hAnsi="Times New Roman" w:cs="Times New Roman"/>
               </w:rPr>
@@ -526,7 +3424,55 @@
         </w:tc>
         <w:tc>
           <w:tcPr>
-            <w:tcW w:w="1134" w:type="dxa"/>
+            <w:tcW w:w="3515" w:type="dxa"/>
+          </w:tcPr>
+          <w:p>
+            <w:pPr>
+              <w:jc w:val="center"/>
+              <w:rPr>
+                <w:rFonts w:ascii="Times New Roman" w:hAnsi="Times New Roman" w:cs="Times New Roman"/>
+              </w:rPr>
+            </w:pPr>
+            <w:r>
+              <w:rPr>
+                <w:rFonts w:ascii="Times New Roman" w:hAnsi="Times New Roman" w:cs="Times New Roman"/>
+              </w:rPr>
+              <w:t>{city}, {year}</w:t>
+            </w:r>
+          </w:p>
+        </w:tc>
+      </w:tr>
+      <w:tr>
+        <w:tc>
+          <w:tcPr>
+            <w:tcW w:w="3681" w:type="dxa"/>
+          </w:tcPr>
+          <w:p>
+            <w:pPr>
+              <w:jc w:val="center"/>
+              <w:rPr>
+                <w:rFonts w:ascii="Times New Roman" w:hAnsi="Times New Roman" w:cs="Times New Roman"/>
+              </w:rPr>
+            </w:pPr>
+            <w:proofErr w:type="spellStart"/>
+            <w:r>
+              <w:rPr>
+                <w:rFonts w:ascii="Times New Roman" w:hAnsi="Times New Roman" w:cs="Times New Roman"/>
+              </w:rPr>
+              <w:t>Mengetahui</w:t>
+            </w:r>
+            <w:proofErr w:type="spellEnd"/>
+            <w:r>
+              <w:rPr>
+                <w:rFonts w:ascii="Times New Roman" w:hAnsi="Times New Roman" w:cs="Times New Roman"/>
+              </w:rPr>
+              <w:t>,</w:t>
+            </w:r>
+          </w:p>
+        </w:tc>
+        <w:tc>
+          <w:tcPr>
+            <w:tcW w:w="3260" w:type="dxa"/>
           </w:tcPr>
           <w:p>
             <w:pPr>
@@ -538,10 +3484,40 @@
         </w:tc>
         <w:tc>
           <w:tcPr>
-            <w:tcW w:w="1559" w:type="dxa"/>
+            <w:tcW w:w="3515" w:type="dxa"/>
           </w:tcPr>
           <w:p>
             <w:pPr>
+              <w:jc w:val="center"/>
+              <w:rPr>
+                <w:rFonts w:ascii="Times New Roman" w:hAnsi="Times New Roman" w:cs="Times New Roman"/>
+              </w:rPr>
+            </w:pPr>
+            <w:proofErr w:type="spellStart"/>
+            <w:r>
+              <w:rPr>
+                <w:rFonts w:ascii="Times New Roman" w:hAnsi="Times New Roman" w:cs="Times New Roman"/>
+              </w:rPr>
+              <w:t>Menyetujui</w:t>
+            </w:r>
+            <w:proofErr w:type="spellEnd"/>
+            <w:r>
+              <w:rPr>
+                <w:rFonts w:ascii="Times New Roman" w:hAnsi="Times New Roman" w:cs="Times New Roman"/>
+              </w:rPr>
+              <w:t>,</w:t>
+            </w:r>
+          </w:p>
+        </w:tc>
+      </w:tr>
+      <w:tr>
+        <w:tc>
+          <w:tcPr>
+            <w:tcW w:w="3681" w:type="dxa"/>
+          </w:tcPr>
+          <w:p>
+            <w:pPr>
+              <w:jc w:val="center"/>
               <w:rPr>
                 <w:rFonts w:ascii="Times New Roman" w:hAnsi="Times New Roman" w:cs="Times New Roman"/>
               </w:rPr>
@@ -550,7 +3526,7 @@
         </w:tc>
         <w:tc>
           <w:tcPr>
-            <w:tcW w:w="1843" w:type="dxa"/>
+            <w:tcW w:w="3260" w:type="dxa"/>
           </w:tcPr>
           <w:p>
             <w:pPr>
@@ -562,10 +3538,26 @@
         </w:tc>
         <w:tc>
           <w:tcPr>
-            <w:tcW w:w="1275" w:type="dxa"/>
+            <w:tcW w:w="3515" w:type="dxa"/>
           </w:tcPr>
           <w:p>
             <w:pPr>
+              <w:jc w:val="center"/>
+              <w:rPr>
+                <w:rFonts w:ascii="Times New Roman" w:hAnsi="Times New Roman" w:cs="Times New Roman"/>
+              </w:rPr>
+            </w:pPr>
+          </w:p>
+        </w:tc>
+      </w:tr>
+      <w:tr>
+        <w:tc>
+          <w:tcPr>
+            <w:tcW w:w="3681" w:type="dxa"/>
+          </w:tcPr>
+          <w:p>
+            <w:pPr>
+              <w:jc w:val="center"/>
               <w:rPr>
                 <w:rFonts w:ascii="Times New Roman" w:hAnsi="Times New Roman" w:cs="Times New Roman"/>
               </w:rPr>
@@ -574,7 +3566,7 @@
         </w:tc>
         <w:tc>
           <w:tcPr>
-            <w:tcW w:w="1418" w:type="dxa"/>
+            <w:tcW w:w="3260" w:type="dxa"/>
           </w:tcPr>
           <w:p>
             <w:pPr>
@@ -582,6 +3574,179 @@
                 <w:rFonts w:ascii="Times New Roman" w:hAnsi="Times New Roman" w:cs="Times New Roman"/>
               </w:rPr>
             </w:pPr>
+          </w:p>
+        </w:tc>
+        <w:tc>
+          <w:tcPr>
+            <w:tcW w:w="3515" w:type="dxa"/>
+          </w:tcPr>
+          <w:p>
+            <w:pPr>
+              <w:jc w:val="center"/>
+              <w:rPr>
+                <w:rFonts w:ascii="Times New Roman" w:hAnsi="Times New Roman" w:cs="Times New Roman"/>
+              </w:rPr>
+            </w:pPr>
+          </w:p>
+        </w:tc>
+      </w:tr>
+      <w:tr>
+        <w:tc>
+          <w:tcPr>
+            <w:tcW w:w="3681" w:type="dxa"/>
+          </w:tcPr>
+          <w:p>
+            <w:pPr>
+              <w:jc w:val="center"/>
+              <w:rPr>
+                <w:rFonts w:ascii="Times New Roman" w:hAnsi="Times New Roman" w:cs="Times New Roman"/>
+              </w:rPr>
+            </w:pPr>
+          </w:p>
+        </w:tc>
+        <w:tc>
+          <w:tcPr>
+            <w:tcW w:w="3260" w:type="dxa"/>
+          </w:tcPr>
+          <w:p>
+            <w:pPr>
+              <w:rPr>
+                <w:rFonts w:ascii="Times New Roman" w:hAnsi="Times New Roman" w:cs="Times New Roman"/>
+              </w:rPr>
+            </w:pPr>
+          </w:p>
+        </w:tc>
+        <w:tc>
+          <w:tcPr>
+            <w:tcW w:w="3515" w:type="dxa"/>
+          </w:tcPr>
+          <w:p>
+            <w:pPr>
+              <w:jc w:val="center"/>
+              <w:rPr>
+                <w:rFonts w:ascii="Times New Roman" w:hAnsi="Times New Roman" w:cs="Times New Roman"/>
+              </w:rPr>
+            </w:pPr>
+          </w:p>
+        </w:tc>
+      </w:tr>
+      <w:tr>
+        <w:tc>
+          <w:tcPr>
+            <w:tcW w:w="3681" w:type="dxa"/>
+          </w:tcPr>
+          <w:p>
+            <w:pPr>
+              <w:jc w:val="center"/>
+              <w:rPr>
+                <w:rFonts w:ascii="Times New Roman" w:hAnsi="Times New Roman" w:cs="Times New Roman"/>
+              </w:rPr>
+            </w:pPr>
+          </w:p>
+        </w:tc>
+        <w:tc>
+          <w:tcPr>
+            <w:tcW w:w="3260" w:type="dxa"/>
+          </w:tcPr>
+          <w:p>
+            <w:pPr>
+              <w:rPr>
+                <w:rFonts w:ascii="Times New Roman" w:hAnsi="Times New Roman" w:cs="Times New Roman"/>
+              </w:rPr>
+            </w:pPr>
+          </w:p>
+        </w:tc>
+        <w:tc>
+          <w:tcPr>
+            <w:tcW w:w="3515" w:type="dxa"/>
+          </w:tcPr>
+          <w:p>
+            <w:pPr>
+              <w:jc w:val="center"/>
+              <w:rPr>
+                <w:rFonts w:ascii="Times New Roman" w:hAnsi="Times New Roman" w:cs="Times New Roman"/>
+              </w:rPr>
+            </w:pPr>
+          </w:p>
+        </w:tc>
+      </w:tr>
+      <w:tr>
+        <w:tc>
+          <w:tcPr>
+            <w:tcW w:w="3681" w:type="dxa"/>
+          </w:tcPr>
+          <w:p>
+            <w:pPr>
+              <w:jc w:val="center"/>
+              <w:rPr>
+                <w:rFonts w:ascii="Times New Roman" w:hAnsi="Times New Roman" w:cs="Times New Roman"/>
+              </w:rPr>
+            </w:pPr>
+            <w:r>
+              <w:rPr>
+                <w:rFonts w:ascii="Times New Roman" w:hAnsi="Times New Roman" w:cs="Times New Roman"/>
+              </w:rPr>
+              <w:t>({</w:t>
+            </w:r>
+            <w:proofErr w:type="spellStart"/>
+            <w:r>
+              <w:rPr>
+                <w:rFonts w:ascii="Times New Roman" w:hAnsi="Times New Roman" w:cs="Times New Roman"/>
+              </w:rPr>
+              <w:t>staff_name</w:t>
+            </w:r>
+            <w:proofErr w:type="spellEnd"/>
+            <w:r>
+              <w:rPr>
+                <w:rFonts w:ascii="Times New Roman" w:hAnsi="Times New Roman" w:cs="Times New Roman"/>
+              </w:rPr>
+              <w:t>})</w:t>
+            </w:r>
+          </w:p>
+        </w:tc>
+        <w:tc>
+          <w:tcPr>
+            <w:tcW w:w="3260" w:type="dxa"/>
+          </w:tcPr>
+          <w:p>
+            <w:pPr>
+              <w:rPr>
+                <w:rFonts w:ascii="Times New Roman" w:hAnsi="Times New Roman" w:cs="Times New Roman"/>
+              </w:rPr>
+            </w:pPr>
+          </w:p>
+        </w:tc>
+        <w:tc>
+          <w:tcPr>
+            <w:tcW w:w="3515" w:type="dxa"/>
+          </w:tcPr>
+          <w:p>
+            <w:pPr>
+              <w:jc w:val="center"/>
+              <w:rPr>
+                <w:rFonts w:ascii="Times New Roman" w:hAnsi="Times New Roman" w:cs="Times New Roman"/>
+              </w:rPr>
+            </w:pPr>
+            <w:r>
+              <w:rPr>
+                <w:rFonts w:ascii="Times New Roman" w:hAnsi="Times New Roman" w:cs="Times New Roman"/>
+              </w:rPr>
+              <w:t>({</w:t>
+            </w:r>
+            <w:proofErr w:type="spellStart"/>
+            <w:r>
+              <w:rPr>
+                <w:rFonts w:ascii="Times New Roman" w:hAnsi="Times New Roman" w:cs="Times New Roman"/>
+              </w:rPr>
+              <w:t>owner_name</w:t>
+            </w:r>
+            <w:proofErr w:type="spellEnd"/>
+            <w:r>
+              <w:rPr>
+                <w:rFonts w:ascii="Times New Roman" w:hAnsi="Times New Roman" w:cs="Times New Roman"/>
+              </w:rPr>
+              <w:t>})</w:t>
+            </w:r>
           </w:p>
         </w:tc>
       </w:tr>
@@ -593,402 +3758,6 @@
           <w:rFonts w:ascii="Times New Roman" w:hAnsi="Times New Roman" w:cs="Times New Roman"/>
         </w:rPr>
       </w:pPr>
-      <w:r>
-        <w:rPr>
-          <w:rFonts w:ascii="Times New Roman" w:hAnsi="Times New Roman" w:cs="Times New Roman"/>
-        </w:rPr>
-        <w:t>Berdasarkan hasil pemeriksaan yang dilakukan oleh dokter hewan praktek yang bertugas menunjukan bahwa</w:t>
-      </w:r>
-      <w:r>
-        <w:rPr>
-          <w:rFonts w:ascii="Times New Roman" w:hAnsi="Times New Roman" w:cs="Times New Roman"/>
-        </w:rPr>
-        <w:t xml:space="preserve"> </w:t>
-      </w:r>
-    </w:p>
-    <w:p>
-      <w:pPr>
-        <w:spacing w:line="240" w:lineRule="auto"/>
-        <w:rPr>
-          <w:rFonts w:ascii="Times New Roman" w:hAnsi="Times New Roman" w:cs="Times New Roman"/>
-        </w:rPr>
-      </w:pPr>
-      <w:r>
-        <w:rPr>
-          <w:rFonts w:ascii="Times New Roman" w:hAnsi="Times New Roman" w:cs="Times New Roman"/>
-        </w:rPr>
-        <w:t>___________________________________________________________________________</w:t>
-      </w:r>
-    </w:p>
-    <w:p>
-      <w:pPr>
-        <w:spacing w:line="240" w:lineRule="auto"/>
-        <w:rPr>
-          <w:rFonts w:ascii="Times New Roman" w:hAnsi="Times New Roman" w:cs="Times New Roman"/>
-        </w:rPr>
-      </w:pPr>
-      <w:r>
-        <w:rPr>
-          <w:rFonts w:ascii="Times New Roman" w:hAnsi="Times New Roman" w:cs="Times New Roman"/>
-        </w:rPr>
-        <w:t>Maka, hewan tersebut didiagnosa sementara menderita penyakit</w:t>
-      </w:r>
-    </w:p>
-    <w:p>
-      <w:pPr>
-        <w:spacing w:line="240" w:lineRule="auto"/>
-        <w:rPr>
-          <w:rFonts w:ascii="Times New Roman" w:hAnsi="Times New Roman" w:cs="Times New Roman"/>
-        </w:rPr>
-      </w:pPr>
-      <w:r>
-        <w:rPr>
-          <w:rFonts w:ascii="Times New Roman" w:hAnsi="Times New Roman" w:cs="Times New Roman"/>
-        </w:rPr>
-        <w:t>(1)________________________(2)_______________________(3)_____________________</w:t>
-      </w:r>
-    </w:p>
-    <w:p>
-      <w:pPr>
-        <w:spacing w:line="240" w:lineRule="auto"/>
-        <w:rPr>
-          <w:rFonts w:ascii="Times New Roman" w:hAnsi="Times New Roman" w:cs="Times New Roman"/>
-        </w:rPr>
-      </w:pPr>
-      <w:r>
-        <w:rPr>
-          <w:rFonts w:ascii="Times New Roman" w:hAnsi="Times New Roman" w:cs="Times New Roman"/>
-        </w:rPr>
-        <w:t>(4)________________________(5)_______________________(6)_____________________</w:t>
-      </w:r>
-    </w:p>
-    <w:p>
-      <w:pPr>
-        <w:spacing w:line="240" w:lineRule="auto"/>
-        <w:jc w:val="both"/>
-        <w:rPr>
-          <w:rFonts w:ascii="Times New Roman" w:hAnsi="Times New Roman" w:cs="Times New Roman"/>
-        </w:rPr>
-      </w:pPr>
-      <w:r>
-        <w:rPr>
-          <w:rFonts w:ascii="Times New Roman" w:hAnsi="Times New Roman" w:cs="Times New Roman"/>
-        </w:rPr>
-        <w:t>Saya selaku (*pemilik/pengantar yang diberi kuasa oleh pemilik hewan) memberikan kuasa penuh kepada dokter hewan yang berada  di (Nama klinik hewan) untuk melakukan segala Tindakan yang diperlukan guna menunjang diagnosa dan terapi terhadap hewan saya. Tindakan tersebut berupa :</w:t>
-      </w:r>
-    </w:p>
-    <w:p>
-      <w:pPr>
-        <w:spacing w:after="120" w:line="240" w:lineRule="auto"/>
-        <w:rPr>
-          <w:rFonts w:ascii="Times New Roman" w:hAnsi="Times New Roman" w:cs="Times New Roman"/>
-        </w:rPr>
-      </w:pPr>
-      <w:r>
-        <w:rPr>
-          <w:rFonts w:ascii="Times New Roman" w:hAnsi="Times New Roman" w:cs="Times New Roman"/>
-        </w:rPr>
-        <w:t>(     ) Rawat inap  dan Pengobatan</w:t>
-      </w:r>
-    </w:p>
-    <w:p>
-      <w:pPr>
-        <w:spacing w:after="120" w:line="240" w:lineRule="auto"/>
-        <w:rPr>
-          <w:rFonts w:ascii="Times New Roman" w:hAnsi="Times New Roman" w:cs="Times New Roman"/>
-        </w:rPr>
-      </w:pPr>
-      <w:r>
-        <w:rPr>
-          <w:rFonts w:ascii="Times New Roman" w:hAnsi="Times New Roman" w:cs="Times New Roman"/>
-        </w:rPr>
-        <w:t>(     ) Pembiusan</w:t>
-      </w:r>
-    </w:p>
-    <w:p>
-      <w:pPr>
-        <w:spacing w:after="120" w:line="240" w:lineRule="auto"/>
-        <w:jc w:val="both"/>
-        <w:rPr>
-          <w:rFonts w:ascii="Times New Roman" w:hAnsi="Times New Roman" w:cs="Times New Roman"/>
-        </w:rPr>
-      </w:pPr>
-      <w:r>
-        <w:rPr>
-          <w:rFonts w:ascii="Times New Roman" w:hAnsi="Times New Roman" w:cs="Times New Roman"/>
-        </w:rPr>
-        <w:t>(     ) Pembiusan dan Operasi_________</w:t>
-      </w:r>
-    </w:p>
-    <w:p>
-      <w:pPr>
-        <w:spacing w:line="240" w:lineRule="auto"/>
-        <w:jc w:val="both"/>
-        <w:rPr>
-          <w:rFonts w:ascii="Times New Roman" w:hAnsi="Times New Roman" w:cs="Times New Roman"/>
-        </w:rPr>
-      </w:pPr>
-      <w:r>
-        <w:rPr>
-          <w:rFonts w:ascii="Times New Roman" w:hAnsi="Times New Roman" w:cs="Times New Roman"/>
-        </w:rPr>
-        <w:t xml:space="preserve">Saya (*pemilik/pengantar yang diberi kuasa oleh pemilik hewan) telah memahami dan mengetahui akan segala risiko yang mungkin terjadi pada hewan saya dan saya tidak </w:t>
-      </w:r>
-      <w:r>
-        <w:rPr>
-          <w:rFonts w:ascii="Times New Roman" w:hAnsi="Times New Roman" w:cs="Times New Roman"/>
-        </w:rPr>
-        <w:t>akan menuntut dalam bentuk apapun (baik perdata maupun pidana) atas segala risiko yang mungkin terjadi hewan Saya baik karena penyakit yang diderita, tindakan yang berisiko tinggi terhadap keselamatan nyawa hewan saya maupun kejadian lain di luar kekuasaan pihak (Nama klinik hewan) seperti bencana alam, kebakaran, hewan kabur dan lainnya.</w:t>
-      </w:r>
-    </w:p>
-    <w:p>
-      <w:pPr>
-        <w:spacing w:line="240" w:lineRule="auto"/>
-        <w:jc w:val="both"/>
-        <w:rPr>
-          <w:rFonts w:ascii="Times New Roman" w:hAnsi="Times New Roman" w:cs="Times New Roman"/>
-        </w:rPr>
-      </w:pPr>
-      <w:r>
-        <w:rPr>
-          <w:rFonts w:ascii="Times New Roman" w:hAnsi="Times New Roman" w:cs="Times New Roman"/>
-        </w:rPr>
-        <w:t xml:space="preserve">Saya bersedia untuk melunasi semua biaya yang telah di bebankan kepada saya atas semua tindakan </w:t>
-      </w:r>
-      <w:r>
-        <w:rPr>
-          <w:rFonts w:ascii="Times New Roman" w:hAnsi="Times New Roman" w:cs="Times New Roman"/>
-        </w:rPr>
-        <w:t>yang telah diberikan terhadap hewan saya. Saya bersedia memberikan deposit sebesar Rp.______________.</w:t>
-      </w:r>
-    </w:p>
-    <w:p>
-      <w:pPr>
-        <w:spacing w:line="240" w:lineRule="auto"/>
-        <w:jc w:val="both"/>
-        <w:rPr>
-          <w:rFonts w:ascii="Times New Roman" w:hAnsi="Times New Roman" w:cs="Times New Roman"/>
-        </w:rPr>
-      </w:pPr>
-      <w:r>
-        <w:rPr>
-          <w:rFonts w:ascii="Times New Roman" w:hAnsi="Times New Roman" w:cs="Times New Roman"/>
-        </w:rPr>
-        <w:t>Jika dalam kurun waktu 7 (tujuh) hari setelah pemberitahuan prihal biaya yang harus dilunaskan namun tidak ada kabar/respon dari saya maka secara otomatis pihak (Nama klinik hewan) berhak untuk memutuskan status kepemilikan hewan tersebut</w:t>
-      </w:r>
-      <w:r>
-        <w:rPr>
-          <w:rFonts w:ascii="Times New Roman" w:hAnsi="Times New Roman" w:cs="Times New Roman"/>
-        </w:rPr>
-        <w:t>.</w:t>
-      </w:r>
-    </w:p>
-    <w:p>
-      <w:pPr>
-        <w:spacing w:line="240" w:lineRule="auto"/>
-        <w:jc w:val="both"/>
-        <w:rPr>
-          <w:rFonts w:ascii="Times New Roman" w:hAnsi="Times New Roman" w:cs="Times New Roman"/>
-        </w:rPr>
-      </w:pPr>
-      <w:r>
-        <w:rPr>
-          <w:rFonts w:ascii="Times New Roman" w:hAnsi="Times New Roman" w:cs="Times New Roman"/>
-        </w:rPr>
-        <w:t>Demikian surat persetujuan ini saya buat dengan sesadar-sadarnya tanpa paksaan dari pihak manapun.</w:t>
-      </w:r>
-    </w:p>
-    <w:p>
-      <w:pPr>
-        <w:spacing w:line="240" w:lineRule="auto"/>
-        <w:jc w:val="right"/>
-        <w:rPr>
-          <w:rFonts w:ascii="Times New Roman" w:hAnsi="Times New Roman" w:cs="Times New Roman"/>
-        </w:rPr>
-      </w:pPr>
-      <w:r>
-        <w:rPr>
-          <w:rFonts w:ascii="Times New Roman" w:hAnsi="Times New Roman" w:cs="Times New Roman"/>
-        </w:rPr>
-        <w:t>{city}</w:t>
-      </w:r>
-      <w:r>
-        <w:rPr>
-          <w:rFonts w:ascii="Times New Roman" w:hAnsi="Times New Roman" w:cs="Times New Roman"/>
-        </w:rPr>
-        <w:t>,</w:t>
-      </w:r>
-      <w:r>
-        <w:rPr>
-          <w:rFonts w:ascii="Times New Roman" w:hAnsi="Times New Roman" w:cs="Times New Roman"/>
-        </w:rPr>
-        <w:t xml:space="preserve"> {year}</w:t>
-      </w:r>
-    </w:p>
-    <w:p>
-      <w:pPr>
-        <w:spacing w:line="240" w:lineRule="auto"/>
-        <w:rPr>
-          <w:rFonts w:ascii="Times New Roman" w:hAnsi="Times New Roman" w:cs="Times New Roman"/>
-        </w:rPr>
-      </w:pPr>
-      <w:r>
-        <w:rPr>
-          <w:rFonts w:ascii="Times New Roman" w:hAnsi="Times New Roman" w:cs="Times New Roman"/>
-        </w:rPr>
-        <w:tab/>
-        <w:t xml:space="preserve">Mengetahui, </w:t>
-      </w:r>
-      <w:r>
-        <w:rPr>
-          <w:rFonts w:ascii="Times New Roman" w:hAnsi="Times New Roman" w:cs="Times New Roman"/>
-        </w:rPr>
-        <w:tab/>
-      </w:r>
-      <w:r>
-        <w:rPr>
-          <w:rFonts w:ascii="Times New Roman" w:hAnsi="Times New Roman" w:cs="Times New Roman"/>
-        </w:rPr>
-        <w:tab/>
-      </w:r>
-      <w:r>
-        <w:rPr>
-          <w:rFonts w:ascii="Times New Roman" w:hAnsi="Times New Roman" w:cs="Times New Roman"/>
-        </w:rPr>
-        <w:tab/>
-      </w:r>
-      <w:r>
-        <w:rPr>
-          <w:rFonts w:ascii="Times New Roman" w:hAnsi="Times New Roman" w:cs="Times New Roman"/>
-        </w:rPr>
-        <w:tab/>
-      </w:r>
-      <w:r>
-        <w:rPr>
-          <w:rFonts w:ascii="Times New Roman" w:hAnsi="Times New Roman" w:cs="Times New Roman"/>
-        </w:rPr>
-        <w:tab/>
-      </w:r>
-      <w:r>
-        <w:rPr>
-          <w:rFonts w:ascii="Times New Roman" w:hAnsi="Times New Roman" w:cs="Times New Roman"/>
-        </w:rPr>
-        <w:tab/>
-      </w:r>
-      <w:r>
-        <w:rPr>
-          <w:rFonts w:ascii="Times New Roman" w:hAnsi="Times New Roman" w:cs="Times New Roman"/>
-        </w:rPr>
-        <w:tab/>
-      </w:r>
-      <w:r>
-        <w:rPr>
-          <w:rFonts w:ascii="Times New Roman" w:hAnsi="Times New Roman" w:cs="Times New Roman"/>
-        </w:rPr>
-        <w:tab/>
-      </w:r>
-      <w:r>
-        <w:rPr>
-          <w:rFonts w:ascii="Times New Roman" w:hAnsi="Times New Roman" w:cs="Times New Roman"/>
-        </w:rPr>
-        <w:tab/>
-      </w:r>
-      <w:r>
-        <w:rPr>
-          <w:rFonts w:ascii="Times New Roman" w:hAnsi="Times New Roman" w:cs="Times New Roman"/>
-        </w:rPr>
-        <w:tab/>
-        <w:t>Menyetujui,</w:t>
-      </w:r>
-    </w:p>
-    <w:p>
-      <w:pPr>
-        <w:spacing w:line="240" w:lineRule="auto"/>
-        <w:rPr>
-          <w:rFonts w:ascii="Times New Roman" w:hAnsi="Times New Roman" w:cs="Times New Roman"/>
-        </w:rPr>
-      </w:pPr>
-    </w:p>
-    <w:p>
-      <w:pPr>
-        <w:spacing w:line="240" w:lineRule="auto"/>
-        <w:rPr>
-          <w:rFonts w:ascii="Times New Roman" w:hAnsi="Times New Roman" w:cs="Times New Roman"/>
-        </w:rPr>
-      </w:pPr>
-      <w:r>
-        <w:rPr>
-          <w:rFonts w:ascii="Times New Roman" w:hAnsi="Times New Roman" w:cs="Times New Roman"/>
-        </w:rPr>
-        <w:t>({staff_name}</w:t>
-      </w:r>
-      <w:r>
-        <w:rPr>
-          <w:rFonts w:ascii="Times New Roman" w:hAnsi="Times New Roman" w:cs="Times New Roman"/>
-        </w:rPr>
-        <w:t>)</w:t>
-      </w:r>
-      <w:r>
-        <w:rPr>
-          <w:rFonts w:ascii="Times New Roman" w:hAnsi="Times New Roman" w:cs="Times New Roman"/>
-        </w:rPr>
-        <w:tab/>
-      </w:r>
-      <w:r>
-        <w:rPr>
-          <w:rFonts w:ascii="Times New Roman" w:hAnsi="Times New Roman" w:cs="Times New Roman"/>
-        </w:rPr>
-        <w:tab/>
-      </w:r>
-      <w:r>
-        <w:rPr>
-          <w:rFonts w:ascii="Times New Roman" w:hAnsi="Times New Roman" w:cs="Times New Roman"/>
-        </w:rPr>
-        <w:tab/>
-      </w:r>
-      <w:r>
-        <w:rPr>
-          <w:rFonts w:ascii="Times New Roman" w:hAnsi="Times New Roman" w:cs="Times New Roman"/>
-        </w:rPr>
-        <w:tab/>
-      </w:r>
-      <w:r>
-        <w:rPr>
-          <w:rFonts w:ascii="Times New Roman" w:hAnsi="Times New Roman" w:cs="Times New Roman"/>
-        </w:rPr>
-        <w:tab/>
-      </w:r>
-      <w:r>
-        <w:rPr>
-          <w:rFonts w:ascii="Times New Roman" w:hAnsi="Times New Roman" w:cs="Times New Roman"/>
-        </w:rPr>
-        <w:tab/>
-      </w:r>
-      <w:r>
-        <w:rPr>
-          <w:rFonts w:ascii="Times New Roman" w:hAnsi="Times New Roman" w:cs="Times New Roman"/>
-        </w:rPr>
-        <w:tab/>
-      </w:r>
-      <w:r>
-        <w:rPr>
-          <w:rFonts w:ascii="Times New Roman" w:hAnsi="Times New Roman" w:cs="Times New Roman"/>
-        </w:rPr>
-        <w:tab/>
-        <w:t>(</w:t>
-      </w:r>
-      <w:r>
-        <w:rPr>
-          <w:rFonts w:ascii="Times New Roman" w:hAnsi="Times New Roman" w:cs="Times New Roman"/>
-        </w:rPr>
-        <w:t>{owner_name}</w:t>
-      </w:r>
-      <w:r>
-        <w:rPr>
-          <w:rFonts w:ascii="Times New Roman" w:hAnsi="Times New Roman" w:cs="Times New Roman"/>
-        </w:rPr>
-        <w:t>)</w:t>
-      </w:r>
     </w:p>
     <w:sectPr>
       <w:headerReference w:type="even" r:id="rId6"/>
@@ -1172,7 +3941,15 @@
                             <w:jc w:val="center"/>
                           </w:pPr>
                           <w:r>
-                            <w:t>{%clinic_logo}</w:t>
+                            <w:t>{%</w:t>
+                          </w:r>
+                          <w:proofErr w:type="spellStart"/>
+                          <w:r>
+                            <w:t>clinic_logo</w:t>
+                          </w:r>
+                          <w:proofErr w:type="spellEnd"/>
+                          <w:r>
+                            <w:t>}</w:t>
                           </w:r>
                         </w:p>
                       </w:txbxContent>
@@ -1205,7 +3982,15 @@
                       <w:jc w:val="center"/>
                     </w:pPr>
                     <w:r>
-                      <w:t>{%clinic_logo}</w:t>
+                      <w:t>{%</w:t>
+                    </w:r>
+                    <w:proofErr w:type="spellStart"/>
+                    <w:r>
+                      <w:t>clinic_logo</w:t>
+                    </w:r>
+                    <w:proofErr w:type="spellEnd"/>
+                    <w:r>
+                      <w:t>}</w:t>
                     </w:r>
                   </w:p>
                 </w:txbxContent>
@@ -1224,7 +4009,84 @@
         <w:sz w:val="28"/>
         <w:szCs w:val="28"/>
       </w:rPr>
-      <w:t>{clinic_name}</w:t>
+      <w:t>{</w:t>
+    </w:r>
+    <w:proofErr w:type="spellStart"/>
+    <w:r>
+      <w:rPr>
+        <w:rFonts w:ascii="Times New Roman" w:hAnsi="Times New Roman" w:cs="Times New Roman"/>
+        <w:b/>
+        <w:bCs/>
+        <w:sz w:val="28"/>
+        <w:szCs w:val="28"/>
+      </w:rPr>
+      <w:t>clinic_name</w:t>
+    </w:r>
+    <w:proofErr w:type="spellEnd"/>
+    <w:r>
+      <w:rPr>
+        <w:rFonts w:ascii="Times New Roman" w:hAnsi="Times New Roman" w:cs="Times New Roman"/>
+        <w:b/>
+        <w:bCs/>
+        <w:sz w:val="28"/>
+        <w:szCs w:val="28"/>
+      </w:rPr>
+      <w:t>}</w:t>
+    </w:r>
+  </w:p>
+  <w:p>
+    <w:pPr>
+      <w:pStyle w:val="Header"/>
+      <w:jc w:val="center"/>
+      <w:rPr>
+        <w:rFonts w:ascii="Times New Roman" w:hAnsi="Times New Roman" w:cs="Times New Roman"/>
+        <w:b/>
+        <w:bCs/>
+      </w:rPr>
+    </w:pPr>
+    <w:proofErr w:type="gramStart"/>
+    <w:r>
+      <w:rPr>
+        <w:rFonts w:ascii="Times New Roman" w:hAnsi="Times New Roman" w:cs="Times New Roman"/>
+        <w:b/>
+        <w:bCs/>
+      </w:rPr>
+      <w:t>Alamat :</w:t>
+    </w:r>
+    <w:proofErr w:type="gramEnd"/>
+    <w:r>
+      <w:rPr>
+        <w:rFonts w:ascii="Times New Roman" w:hAnsi="Times New Roman" w:cs="Times New Roman"/>
+        <w:b/>
+        <w:bCs/>
+      </w:rPr>
+      <w:t xml:space="preserve"> </w:t>
+    </w:r>
+    <w:r>
+      <w:rPr>
+        <w:rFonts w:ascii="Times New Roman" w:hAnsi="Times New Roman" w:cs="Times New Roman"/>
+        <w:b/>
+        <w:bCs/>
+      </w:rPr>
+      <w:t>{</w:t>
+    </w:r>
+    <w:proofErr w:type="spellStart"/>
+    <w:r>
+      <w:rPr>
+        <w:rFonts w:ascii="Times New Roman" w:hAnsi="Times New Roman" w:cs="Times New Roman"/>
+        <w:b/>
+        <w:bCs/>
+      </w:rPr>
+      <w:t>clinic_address</w:t>
+    </w:r>
+    <w:proofErr w:type="spellEnd"/>
+    <w:r>
+      <w:rPr>
+        <w:rFonts w:ascii="Times New Roman" w:hAnsi="Times New Roman" w:cs="Times New Roman"/>
+        <w:b/>
+        <w:bCs/>
+      </w:rPr>
+      <w:t>}</w:t>
     </w:r>
   </w:p>
   <w:p>
@@ -1243,7 +4105,16 @@
         <w:b/>
         <w:bCs/>
       </w:rPr>
-      <w:t xml:space="preserve">Alamat : </w:t>
+      <w:t xml:space="preserve">No. </w:t>
+    </w:r>
+    <w:proofErr w:type="gramStart"/>
+    <w:r>
+      <w:rPr>
+        <w:rFonts w:ascii="Times New Roman" w:hAnsi="Times New Roman" w:cs="Times New Roman"/>
+        <w:b/>
+        <w:bCs/>
+      </w:rPr>
+      <w:t xml:space="preserve">Telp </w:t>
     </w:r>
     <w:r>
       <w:rPr>
@@ -1251,7 +4122,34 @@
         <w:b/>
         <w:bCs/>
       </w:rPr>
-      <w:t>{clinic_address}</w:t>
+      <w:t>:</w:t>
+    </w:r>
+    <w:proofErr w:type="gramEnd"/>
+    <w:r>
+      <w:rPr>
+        <w:rFonts w:ascii="Times New Roman" w:hAnsi="Times New Roman" w:cs="Times New Roman"/>
+        <w:b/>
+        <w:bCs/>
+      </w:rPr>
+      <w:t xml:space="preserve"> {</w:t>
+    </w:r>
+    <w:proofErr w:type="spellStart"/>
+    <w:r>
+      <w:rPr>
+        <w:rFonts w:ascii="Times New Roman" w:hAnsi="Times New Roman" w:cs="Times New Roman"/>
+        <w:b/>
+        <w:bCs/>
+      </w:rPr>
+      <w:t>clinic_phone</w:t>
+    </w:r>
+    <w:proofErr w:type="spellEnd"/>
+    <w:r>
+      <w:rPr>
+        <w:rFonts w:ascii="Times New Roman" w:hAnsi="Times New Roman" w:cs="Times New Roman"/>
+        <w:b/>
+        <w:bCs/>
+      </w:rPr>
+      <w:t>}</w:t>
     </w:r>
   </w:p>
   <w:p>
@@ -1264,13 +4162,23 @@
         <w:bCs/>
       </w:rPr>
     </w:pPr>
+    <w:proofErr w:type="gramStart"/>
     <w:r>
       <w:rPr>
         <w:rFonts w:ascii="Times New Roman" w:hAnsi="Times New Roman" w:cs="Times New Roman"/>
         <w:b/>
         <w:bCs/>
       </w:rPr>
-      <w:t xml:space="preserve">No. Telp </w:t>
+      <w:t>Email :</w:t>
+    </w:r>
+    <w:proofErr w:type="gramEnd"/>
+    <w:r>
+      <w:rPr>
+        <w:rFonts w:ascii="Times New Roman" w:hAnsi="Times New Roman" w:cs="Times New Roman"/>
+        <w:b/>
+        <w:bCs/>
+      </w:rPr>
+      <w:t xml:space="preserve"> </w:t>
     </w:r>
     <w:r>
       <w:rPr>
@@ -1278,34 +4186,25 @@
         <w:b/>
         <w:bCs/>
       </w:rPr>
-      <w:t>: {clinic_phone}</w:t>
+      <w:t>{</w:t>
     </w:r>
-  </w:p>
-  <w:p>
-    <w:pPr>
-      <w:pStyle w:val="Header"/>
-      <w:jc w:val="center"/>
-      <w:rPr>
-        <w:rFonts w:ascii="Times New Roman" w:hAnsi="Times New Roman" w:cs="Times New Roman"/>
-        <w:b/>
-        <w:bCs/>
-      </w:rPr>
-    </w:pPr>
+    <w:proofErr w:type="spellStart"/>
     <w:r>
       <w:rPr>
         <w:rFonts w:ascii="Times New Roman" w:hAnsi="Times New Roman" w:cs="Times New Roman"/>
         <w:b/>
         <w:bCs/>
       </w:rPr>
-      <w:t xml:space="preserve">Email : </w:t>
+      <w:t>clinic_email</w:t>
     </w:r>
+    <w:proofErr w:type="spellEnd"/>
     <w:r>
       <w:rPr>
         <w:rFonts w:ascii="Times New Roman" w:hAnsi="Times New Roman" w:cs="Times New Roman"/>
         <w:b/>
         <w:bCs/>
       </w:rPr>
-      <w:t>{clinic_email}</w:t>
+      <w:t>}</w:t>
     </w:r>
   </w:p>
   <w:p>

</xml_diff>